<commit_message>
changes to the sessions task
</commit_message>
<xml_diff>
--- a/Documents/Сессионное задание.docx
+++ b/Documents/Сессионное задание.docx
@@ -4861,6 +4861,7 @@
           <w:bCs/>
           <w:sz w:val="18"/>
           <w:szCs w:val="18"/>
+          <w:lang w:val="ru-RU"/>
         </w:rPr>
       </w:pPr>
       <w:proofErr w:type="gramStart"/>
@@ -4882,8 +4883,30 @@
           <w:bCs/>
           <w:sz w:val="18"/>
           <w:szCs w:val="18"/>
-        </w:rPr>
-        <w:t xml:space="preserve"> -o </w:t>
+          <w:lang w:val="ru-RU"/>
+        </w:rPr>
+        <w:t xml:space="preserve"> -</w:t>
+      </w:r>
+      <w:r>
+        <w:rPr>
+          <w:rStyle w:val="HTMLCode"/>
+          <w:rFonts w:eastAsiaTheme="majorEastAsia"/>
+          <w:bCs/>
+          <w:sz w:val="18"/>
+          <w:szCs w:val="18"/>
+        </w:rPr>
+        <w:t>o</w:t>
+      </w:r>
+      <w:r>
+        <w:rPr>
+          <w:rStyle w:val="HTMLCode"/>
+          <w:rFonts w:eastAsiaTheme="majorEastAsia"/>
+          <w:bCs/>
+          <w:sz w:val="18"/>
+          <w:szCs w:val="18"/>
+          <w:lang w:val="ru-RU"/>
+        </w:rPr>
+        <w:t xml:space="preserve"> </w:t>
       </w:r>
       <w:proofErr w:type="spellStart"/>
       <w:r>
@@ -4904,8 +4927,51 @@
           <w:bCs/>
           <w:sz w:val="18"/>
           <w:szCs w:val="18"/>
-        </w:rPr>
-        <w:t xml:space="preserve"> /dev/md0 /</w:t>
+          <w:lang w:val="ru-RU"/>
+        </w:rPr>
+        <w:t xml:space="preserve"> /</w:t>
+      </w:r>
+      <w:r>
+        <w:rPr>
+          <w:rStyle w:val="HTMLCode"/>
+          <w:rFonts w:eastAsiaTheme="majorEastAsia"/>
+          <w:bCs/>
+          <w:sz w:val="18"/>
+          <w:szCs w:val="18"/>
+        </w:rPr>
+        <w:t>dev</w:t>
+      </w:r>
+      <w:r>
+        <w:rPr>
+          <w:rStyle w:val="HTMLCode"/>
+          <w:rFonts w:eastAsiaTheme="majorEastAsia"/>
+          <w:bCs/>
+          <w:sz w:val="18"/>
+          <w:szCs w:val="18"/>
+          <w:lang w:val="ru-RU"/>
+        </w:rPr>
+        <w:t>/</w:t>
+      </w:r>
+      <w:r>
+        <w:rPr>
+          <w:rStyle w:val="HTMLCode"/>
+          <w:rFonts w:eastAsiaTheme="majorEastAsia"/>
+          <w:bCs/>
+          <w:sz w:val="18"/>
+          <w:szCs w:val="18"/>
+        </w:rPr>
+        <w:t>md</w:t>
+      </w:r>
+      <w:r>
+        <w:rPr>
+          <w:rStyle w:val="HTMLCode"/>
+          <w:rFonts w:eastAsiaTheme="majorEastAsia"/>
+          <w:bCs/>
+          <w:sz w:val="18"/>
+          <w:szCs w:val="18"/>
+          <w:lang w:val="ru-RU"/>
+        </w:rPr>
+        <w:t>0 /</w:t>
       </w:r>
       <w:proofErr w:type="spellStart"/>
       <w:r>
@@ -4926,30 +4992,93 @@
           <w:bCs/>
           <w:sz w:val="18"/>
           <w:szCs w:val="18"/>
-        </w:rPr>
-        <w:t xml:space="preserve">/target || echo "Не </w:t>
-      </w:r>
-      <w:proofErr w:type="spellStart"/>
-      <w:r>
-        <w:rPr>
-          <w:rStyle w:val="HTMLCode"/>
-          <w:rFonts w:eastAsiaTheme="majorEastAsia"/>
-          <w:bCs/>
-          <w:sz w:val="18"/>
-          <w:szCs w:val="18"/>
-        </w:rPr>
-        <w:t>монтируется</w:t>
-      </w:r>
-      <w:proofErr w:type="spellEnd"/>
-      <w:r>
-        <w:rPr>
-          <w:rStyle w:val="HTMLCode"/>
-          <w:rFonts w:eastAsiaTheme="majorEastAsia"/>
-          <w:bCs/>
-          <w:sz w:val="18"/>
-          <w:szCs w:val="18"/>
-        </w:rPr>
-        <w:t xml:space="preserve"> /dev/md0"</w:t>
+          <w:lang w:val="ru-RU"/>
+        </w:rPr>
+        <w:t>/</w:t>
+      </w:r>
+      <w:r>
+        <w:rPr>
+          <w:rStyle w:val="HTMLCode"/>
+          <w:rFonts w:eastAsiaTheme="majorEastAsia"/>
+          <w:bCs/>
+          <w:sz w:val="18"/>
+          <w:szCs w:val="18"/>
+        </w:rPr>
+        <w:t>target</w:t>
+      </w:r>
+      <w:r>
+        <w:rPr>
+          <w:rStyle w:val="HTMLCode"/>
+          <w:rFonts w:eastAsiaTheme="majorEastAsia"/>
+          <w:bCs/>
+          <w:sz w:val="18"/>
+          <w:szCs w:val="18"/>
+          <w:lang w:val="ru-RU"/>
+        </w:rPr>
+        <w:t xml:space="preserve"> || </w:t>
+      </w:r>
+      <w:r>
+        <w:rPr>
+          <w:rStyle w:val="HTMLCode"/>
+          <w:rFonts w:eastAsiaTheme="majorEastAsia"/>
+          <w:bCs/>
+          <w:sz w:val="18"/>
+          <w:szCs w:val="18"/>
+        </w:rPr>
+        <w:t>echo</w:t>
+      </w:r>
+      <w:r>
+        <w:rPr>
+          <w:rStyle w:val="HTMLCode"/>
+          <w:rFonts w:eastAsiaTheme="majorEastAsia"/>
+          <w:bCs/>
+          <w:sz w:val="18"/>
+          <w:szCs w:val="18"/>
+          <w:lang w:val="ru-RU"/>
+        </w:rPr>
+        <w:t xml:space="preserve"> "Не монтируется /</w:t>
+      </w:r>
+      <w:r>
+        <w:rPr>
+          <w:rStyle w:val="HTMLCode"/>
+          <w:rFonts w:eastAsiaTheme="majorEastAsia"/>
+          <w:bCs/>
+          <w:sz w:val="18"/>
+          <w:szCs w:val="18"/>
+        </w:rPr>
+        <w:t>dev</w:t>
+      </w:r>
+      <w:r>
+        <w:rPr>
+          <w:rStyle w:val="HTMLCode"/>
+          <w:rFonts w:eastAsiaTheme="majorEastAsia"/>
+          <w:bCs/>
+          <w:sz w:val="18"/>
+          <w:szCs w:val="18"/>
+          <w:lang w:val="ru-RU"/>
+        </w:rPr>
+        <w:t>/</w:t>
+      </w:r>
+      <w:r>
+        <w:rPr>
+          <w:rStyle w:val="HTMLCode"/>
+          <w:rFonts w:eastAsiaTheme="majorEastAsia"/>
+          <w:bCs/>
+          <w:sz w:val="18"/>
+          <w:szCs w:val="18"/>
+        </w:rPr>
+        <w:t>md</w:t>
+      </w:r>
+      <w:r>
+        <w:rPr>
+          <w:rStyle w:val="HTMLCode"/>
+          <w:rFonts w:eastAsiaTheme="majorEastAsia"/>
+          <w:bCs/>
+          <w:sz w:val="18"/>
+          <w:szCs w:val="18"/>
+          <w:lang w:val="ru-RU"/>
+        </w:rPr>
+        <w:t>0"</w:t>
       </w:r>
     </w:p>
     <w:p>
@@ -4961,19 +5090,161 @@
           <w:bCs/>
           <w:sz w:val="18"/>
           <w:szCs w:val="18"/>
-        </w:rPr>
-      </w:pPr>
-      <w:r>
-        <w:rPr>
-          <w:rStyle w:val="HTMLCode"/>
-          <w:rFonts w:eastAsiaTheme="majorEastAsia"/>
-          <w:bCs/>
-          <w:sz w:val="18"/>
-          <w:szCs w:val="18"/>
-        </w:rPr>
-        <w:t xml:space="preserve"># </w:t>
-      </w:r>
-      <w:proofErr w:type="spellStart"/>
+          <w:lang w:val="ru-RU"/>
+        </w:rPr>
+      </w:pPr>
+      <w:r>
+        <w:rPr>
+          <w:rStyle w:val="HTMLCode"/>
+          <w:rFonts w:eastAsiaTheme="majorEastAsia"/>
+          <w:bCs/>
+          <w:sz w:val="18"/>
+          <w:szCs w:val="18"/>
+          <w:lang w:val="ru-RU"/>
+        </w:rPr>
+        <w:t># если /</w:t>
+      </w:r>
+      <w:r>
+        <w:rPr>
+          <w:rStyle w:val="HTMLCode"/>
+          <w:rFonts w:eastAsiaTheme="majorEastAsia"/>
+          <w:bCs/>
+          <w:sz w:val="18"/>
+          <w:szCs w:val="18"/>
+        </w:rPr>
+        <w:t>boot</w:t>
+      </w:r>
+      <w:r>
+        <w:rPr>
+          <w:rStyle w:val="HTMLCode"/>
+          <w:rFonts w:eastAsiaTheme="majorEastAsia"/>
+          <w:bCs/>
+          <w:sz w:val="18"/>
+          <w:szCs w:val="18"/>
+          <w:lang w:val="ru-RU"/>
+        </w:rPr>
+        <w:t xml:space="preserve"> отдельный:</w:t>
+      </w:r>
+    </w:p>
+    <w:p>
+      <w:pPr>
+        <w:pStyle w:val="NormalWeb"/>
+        <w:rPr>
+          <w:rStyle w:val="HTMLCode"/>
+          <w:rFonts w:eastAsiaTheme="majorEastAsia"/>
+          <w:bCs/>
+          <w:sz w:val="18"/>
+          <w:szCs w:val="18"/>
+          <w:lang w:val="ru-RU"/>
+        </w:rPr>
+      </w:pPr>
+      <w:r>
+        <w:rPr>
+          <w:rStyle w:val="HTMLCode"/>
+          <w:rFonts w:eastAsiaTheme="majorEastAsia"/>
+          <w:bCs/>
+          <w:sz w:val="18"/>
+          <w:szCs w:val="18"/>
+        </w:rPr>
+        <w:t>BOOT</w:t>
+      </w:r>
+      <w:r>
+        <w:rPr>
+          <w:rStyle w:val="HTMLCode"/>
+          <w:rFonts w:eastAsiaTheme="majorEastAsia"/>
+          <w:bCs/>
+          <w:sz w:val="18"/>
+          <w:szCs w:val="18"/>
+          <w:lang w:val="ru-RU"/>
+        </w:rPr>
+        <w:t>_</w:t>
+      </w:r>
+      <w:r>
+        <w:rPr>
+          <w:rStyle w:val="HTMLCode"/>
+          <w:rFonts w:eastAsiaTheme="majorEastAsia"/>
+          <w:bCs/>
+          <w:sz w:val="18"/>
+          <w:szCs w:val="18"/>
+        </w:rPr>
+        <w:t>DEV</w:t>
+      </w:r>
+      <w:r>
+        <w:rPr>
+          <w:rStyle w:val="HTMLCode"/>
+          <w:rFonts w:eastAsiaTheme="majorEastAsia"/>
+          <w:bCs/>
+          <w:sz w:val="18"/>
+          <w:szCs w:val="18"/>
+          <w:lang w:val="ru-RU"/>
+        </w:rPr>
+        <w:t>=$(</w:t>
+      </w:r>
+      <w:proofErr w:type="spellStart"/>
+      <w:r>
+        <w:rPr>
+          <w:rStyle w:val="HTMLCode"/>
+          <w:rFonts w:eastAsiaTheme="majorEastAsia"/>
+          <w:bCs/>
+          <w:sz w:val="18"/>
+          <w:szCs w:val="18"/>
+        </w:rPr>
+        <w:t>awk</w:t>
+      </w:r>
+      <w:proofErr w:type="spellEnd"/>
+      <w:r>
+        <w:rPr>
+          <w:rStyle w:val="HTMLCode"/>
+          <w:rFonts w:eastAsiaTheme="majorEastAsia"/>
+          <w:bCs/>
+          <w:sz w:val="18"/>
+          <w:szCs w:val="18"/>
+          <w:lang w:val="ru-RU"/>
+        </w:rPr>
+        <w:t xml:space="preserve"> '$2=="/</w:t>
+      </w:r>
+      <w:r>
+        <w:rPr>
+          <w:rStyle w:val="HTMLCode"/>
+          <w:rFonts w:eastAsiaTheme="majorEastAsia"/>
+          <w:bCs/>
+          <w:sz w:val="18"/>
+          <w:szCs w:val="18"/>
+        </w:rPr>
+        <w:t>boot</w:t>
+      </w:r>
+      <w:r>
+        <w:rPr>
+          <w:rStyle w:val="HTMLCode"/>
+          <w:rFonts w:eastAsiaTheme="majorEastAsia"/>
+          <w:bCs/>
+          <w:sz w:val="18"/>
+          <w:szCs w:val="18"/>
+          <w:lang w:val="ru-RU"/>
+        </w:rPr>
+        <w:t>"{</w:t>
+      </w:r>
+      <w:r>
+        <w:rPr>
+          <w:rStyle w:val="HTMLCode"/>
+          <w:rFonts w:eastAsiaTheme="majorEastAsia"/>
+          <w:bCs/>
+          <w:sz w:val="18"/>
+          <w:szCs w:val="18"/>
+        </w:rPr>
+        <w:t>print</w:t>
+      </w:r>
+      <w:r>
+        <w:rPr>
+          <w:rStyle w:val="HTMLCode"/>
+          <w:rFonts w:eastAsiaTheme="majorEastAsia"/>
+          <w:bCs/>
+          <w:sz w:val="18"/>
+          <w:szCs w:val="18"/>
+          <w:lang w:val="ru-RU"/>
+        </w:rPr>
+        <w:t xml:space="preserve"> $1</w:t>
+      </w:r>
       <w:proofErr w:type="gramStart"/>
       <w:r>
         <w:rPr>
@@ -4982,10 +5253,20 @@
           <w:bCs/>
           <w:sz w:val="18"/>
           <w:szCs w:val="18"/>
-        </w:rPr>
-        <w:t>если</w:t>
-      </w:r>
-      <w:proofErr w:type="spellEnd"/>
+          <w:lang w:val="ru-RU"/>
+        </w:rPr>
+        <w:t>;</w:t>
+      </w:r>
+      <w:r>
+        <w:rPr>
+          <w:rStyle w:val="HTMLCode"/>
+          <w:rFonts w:eastAsiaTheme="majorEastAsia"/>
+          <w:bCs/>
+          <w:sz w:val="18"/>
+          <w:szCs w:val="18"/>
+        </w:rPr>
+        <w:t>exit</w:t>
+      </w:r>
       <w:proofErr w:type="gramEnd"/>
       <w:r>
         <w:rPr>
@@ -4994,94 +5275,7 @@
           <w:bCs/>
           <w:sz w:val="18"/>
           <w:szCs w:val="18"/>
-        </w:rPr>
-        <w:t xml:space="preserve"> /boot </w:t>
-      </w:r>
-      <w:proofErr w:type="spellStart"/>
-      <w:r>
-        <w:rPr>
-          <w:rStyle w:val="HTMLCode"/>
-          <w:rFonts w:eastAsiaTheme="majorEastAsia"/>
-          <w:bCs/>
-          <w:sz w:val="18"/>
-          <w:szCs w:val="18"/>
-        </w:rPr>
-        <w:t>отдельный</w:t>
-      </w:r>
-      <w:proofErr w:type="spellEnd"/>
-      <w:r>
-        <w:rPr>
-          <w:rStyle w:val="HTMLCode"/>
-          <w:rFonts w:eastAsiaTheme="majorEastAsia"/>
-          <w:bCs/>
-          <w:sz w:val="18"/>
-          <w:szCs w:val="18"/>
-        </w:rPr>
-        <w:t>:</w:t>
-      </w:r>
-    </w:p>
-    <w:p>
-      <w:pPr>
-        <w:pStyle w:val="NormalWeb"/>
-        <w:rPr>
-          <w:rStyle w:val="HTMLCode"/>
-          <w:rFonts w:eastAsiaTheme="majorEastAsia"/>
-          <w:bCs/>
-          <w:sz w:val="18"/>
-          <w:szCs w:val="18"/>
-        </w:rPr>
-      </w:pPr>
-      <w:r>
-        <w:rPr>
-          <w:rStyle w:val="HTMLCode"/>
-          <w:rFonts w:eastAsiaTheme="majorEastAsia"/>
-          <w:bCs/>
-          <w:sz w:val="18"/>
-          <w:szCs w:val="18"/>
-        </w:rPr>
-        <w:t>BOOT_DEV=$(</w:t>
-      </w:r>
-      <w:proofErr w:type="spellStart"/>
-      <w:r>
-        <w:rPr>
-          <w:rStyle w:val="HTMLCode"/>
-          <w:rFonts w:eastAsiaTheme="majorEastAsia"/>
-          <w:bCs/>
-          <w:sz w:val="18"/>
-          <w:szCs w:val="18"/>
-        </w:rPr>
-        <w:t>awk</w:t>
-      </w:r>
-      <w:proofErr w:type="spellEnd"/>
-      <w:r>
-        <w:rPr>
-          <w:rStyle w:val="HTMLCode"/>
-          <w:rFonts w:eastAsiaTheme="majorEastAsia"/>
-          <w:bCs/>
-          <w:sz w:val="18"/>
-          <w:szCs w:val="18"/>
-        </w:rPr>
-        <w:t xml:space="preserve"> '$2=="/boot"{print $1</w:t>
-      </w:r>
-      <w:proofErr w:type="gramStart"/>
-      <w:r>
-        <w:rPr>
-          <w:rStyle w:val="HTMLCode"/>
-          <w:rFonts w:eastAsiaTheme="majorEastAsia"/>
-          <w:bCs/>
-          <w:sz w:val="18"/>
-          <w:szCs w:val="18"/>
-        </w:rPr>
-        <w:t>;exit</w:t>
-      </w:r>
-      <w:proofErr w:type="gramEnd"/>
-      <w:r>
-        <w:rPr>
-          <w:rStyle w:val="HTMLCode"/>
-          <w:rFonts w:eastAsiaTheme="majorEastAsia"/>
-          <w:bCs/>
-          <w:sz w:val="18"/>
-          <w:szCs w:val="18"/>
+          <w:lang w:val="ru-RU"/>
         </w:rPr>
         <w:t>}' /</w:t>
       </w:r>
@@ -5104,8 +5298,30 @@
           <w:bCs/>
           <w:sz w:val="18"/>
           <w:szCs w:val="18"/>
-        </w:rPr>
-        <w:t>/target/</w:t>
+          <w:lang w:val="ru-RU"/>
+        </w:rPr>
+        <w:t>/</w:t>
+      </w:r>
+      <w:r>
+        <w:rPr>
+          <w:rStyle w:val="HTMLCode"/>
+          <w:rFonts w:eastAsiaTheme="majorEastAsia"/>
+          <w:bCs/>
+          <w:sz w:val="18"/>
+          <w:szCs w:val="18"/>
+        </w:rPr>
+        <w:t>target</w:t>
+      </w:r>
+      <w:r>
+        <w:rPr>
+          <w:rStyle w:val="HTMLCode"/>
+          <w:rFonts w:eastAsiaTheme="majorEastAsia"/>
+          <w:bCs/>
+          <w:sz w:val="18"/>
+          <w:szCs w:val="18"/>
+          <w:lang w:val="ru-RU"/>
+        </w:rPr>
+        <w:t>/</w:t>
       </w:r>
       <w:proofErr w:type="spellStart"/>
       <w:r>
@@ -5126,6 +5342,7 @@
           <w:bCs/>
           <w:sz w:val="18"/>
           <w:szCs w:val="18"/>
+          <w:lang w:val="ru-RU"/>
         </w:rPr>
         <w:t>/</w:t>
       </w:r>
@@ -5148,8 +5365,114 @@
           <w:bCs/>
           <w:sz w:val="18"/>
           <w:szCs w:val="18"/>
-        </w:rPr>
-        <w:t xml:space="preserve">); [ -n "$BOOT_DEV" ] &amp;&amp; mount -o </w:t>
+          <w:lang w:val="ru-RU"/>
+        </w:rPr>
+        <w:t>); [ -</w:t>
+      </w:r>
+      <w:r>
+        <w:rPr>
+          <w:rStyle w:val="HTMLCode"/>
+          <w:rFonts w:eastAsiaTheme="majorEastAsia"/>
+          <w:bCs/>
+          <w:sz w:val="18"/>
+          <w:szCs w:val="18"/>
+        </w:rPr>
+        <w:t>n</w:t>
+      </w:r>
+      <w:r>
+        <w:rPr>
+          <w:rStyle w:val="HTMLCode"/>
+          <w:rFonts w:eastAsiaTheme="majorEastAsia"/>
+          <w:bCs/>
+          <w:sz w:val="18"/>
+          <w:szCs w:val="18"/>
+          <w:lang w:val="ru-RU"/>
+        </w:rPr>
+        <w:t xml:space="preserve"> "$</w:t>
+      </w:r>
+      <w:r>
+        <w:rPr>
+          <w:rStyle w:val="HTMLCode"/>
+          <w:rFonts w:eastAsiaTheme="majorEastAsia"/>
+          <w:bCs/>
+          <w:sz w:val="18"/>
+          <w:szCs w:val="18"/>
+        </w:rPr>
+        <w:t>BOOT</w:t>
+      </w:r>
+      <w:r>
+        <w:rPr>
+          <w:rStyle w:val="HTMLCode"/>
+          <w:rFonts w:eastAsiaTheme="majorEastAsia"/>
+          <w:bCs/>
+          <w:sz w:val="18"/>
+          <w:szCs w:val="18"/>
+          <w:lang w:val="ru-RU"/>
+        </w:rPr>
+        <w:t>_</w:t>
+      </w:r>
+      <w:r>
+        <w:rPr>
+          <w:rStyle w:val="HTMLCode"/>
+          <w:rFonts w:eastAsiaTheme="majorEastAsia"/>
+          <w:bCs/>
+          <w:sz w:val="18"/>
+          <w:szCs w:val="18"/>
+        </w:rPr>
+        <w:t>DEV</w:t>
+      </w:r>
+      <w:r>
+        <w:rPr>
+          <w:rStyle w:val="HTMLCode"/>
+          <w:rFonts w:eastAsiaTheme="majorEastAsia"/>
+          <w:bCs/>
+          <w:sz w:val="18"/>
+          <w:szCs w:val="18"/>
+          <w:lang w:val="ru-RU"/>
+        </w:rPr>
+        <w:t xml:space="preserve">" ] &amp;&amp; </w:t>
+      </w:r>
+      <w:r>
+        <w:rPr>
+          <w:rStyle w:val="HTMLCode"/>
+          <w:rFonts w:eastAsiaTheme="majorEastAsia"/>
+          <w:bCs/>
+          <w:sz w:val="18"/>
+          <w:szCs w:val="18"/>
+        </w:rPr>
+        <w:t>mount</w:t>
+      </w:r>
+      <w:r>
+        <w:rPr>
+          <w:rStyle w:val="HTMLCode"/>
+          <w:rFonts w:eastAsiaTheme="majorEastAsia"/>
+          <w:bCs/>
+          <w:sz w:val="18"/>
+          <w:szCs w:val="18"/>
+          <w:lang w:val="ru-RU"/>
+        </w:rPr>
+        <w:t xml:space="preserve"> -</w:t>
+      </w:r>
+      <w:r>
+        <w:rPr>
+          <w:rStyle w:val="HTMLCode"/>
+          <w:rFonts w:eastAsiaTheme="majorEastAsia"/>
+          <w:bCs/>
+          <w:sz w:val="18"/>
+          <w:szCs w:val="18"/>
+        </w:rPr>
+        <w:t>o</w:t>
+      </w:r>
+      <w:r>
+        <w:rPr>
+          <w:rStyle w:val="HTMLCode"/>
+          <w:rFonts w:eastAsiaTheme="majorEastAsia"/>
+          <w:bCs/>
+          <w:sz w:val="18"/>
+          <w:szCs w:val="18"/>
+          <w:lang w:val="ru-RU"/>
+        </w:rPr>
+        <w:t xml:space="preserve"> </w:t>
       </w:r>
       <w:proofErr w:type="spellStart"/>
       <w:r>
@@ -5170,8 +5493,51 @@
           <w:bCs/>
           <w:sz w:val="18"/>
           <w:szCs w:val="18"/>
-        </w:rPr>
-        <w:t xml:space="preserve"> "$BOOT_DEV" /</w:t>
+          <w:lang w:val="ru-RU"/>
+        </w:rPr>
+        <w:t xml:space="preserve"> "$</w:t>
+      </w:r>
+      <w:r>
+        <w:rPr>
+          <w:rStyle w:val="HTMLCode"/>
+          <w:rFonts w:eastAsiaTheme="majorEastAsia"/>
+          <w:bCs/>
+          <w:sz w:val="18"/>
+          <w:szCs w:val="18"/>
+        </w:rPr>
+        <w:t>BOOT</w:t>
+      </w:r>
+      <w:r>
+        <w:rPr>
+          <w:rStyle w:val="HTMLCode"/>
+          <w:rFonts w:eastAsiaTheme="majorEastAsia"/>
+          <w:bCs/>
+          <w:sz w:val="18"/>
+          <w:szCs w:val="18"/>
+          <w:lang w:val="ru-RU"/>
+        </w:rPr>
+        <w:t>_</w:t>
+      </w:r>
+      <w:r>
+        <w:rPr>
+          <w:rStyle w:val="HTMLCode"/>
+          <w:rFonts w:eastAsiaTheme="majorEastAsia"/>
+          <w:bCs/>
+          <w:sz w:val="18"/>
+          <w:szCs w:val="18"/>
+        </w:rPr>
+        <w:t>DEV</w:t>
+      </w:r>
+      <w:r>
+        <w:rPr>
+          <w:rStyle w:val="HTMLCode"/>
+          <w:rFonts w:eastAsiaTheme="majorEastAsia"/>
+          <w:bCs/>
+          <w:sz w:val="18"/>
+          <w:szCs w:val="18"/>
+          <w:lang w:val="ru-RU"/>
+        </w:rPr>
+        <w:t>" /</w:t>
       </w:r>
       <w:proofErr w:type="spellStart"/>
       <w:r>
@@ -5192,8 +5558,61 @@
           <w:bCs/>
           <w:sz w:val="18"/>
           <w:szCs w:val="18"/>
-        </w:rPr>
-        <w:t>/target/boot || true</w:t>
+          <w:lang w:val="ru-RU"/>
+        </w:rPr>
+        <w:t>/</w:t>
+      </w:r>
+      <w:r>
+        <w:rPr>
+          <w:rStyle w:val="HTMLCode"/>
+          <w:rFonts w:eastAsiaTheme="majorEastAsia"/>
+          <w:bCs/>
+          <w:sz w:val="18"/>
+          <w:szCs w:val="18"/>
+        </w:rPr>
+        <w:t>target</w:t>
+      </w:r>
+      <w:r>
+        <w:rPr>
+          <w:rStyle w:val="HTMLCode"/>
+          <w:rFonts w:eastAsiaTheme="majorEastAsia"/>
+          <w:bCs/>
+          <w:sz w:val="18"/>
+          <w:szCs w:val="18"/>
+          <w:lang w:val="ru-RU"/>
+        </w:rPr>
+        <w:t>/</w:t>
+      </w:r>
+      <w:r>
+        <w:rPr>
+          <w:rStyle w:val="HTMLCode"/>
+          <w:rFonts w:eastAsiaTheme="majorEastAsia"/>
+          <w:bCs/>
+          <w:sz w:val="18"/>
+          <w:szCs w:val="18"/>
+        </w:rPr>
+        <w:t>boot</w:t>
+      </w:r>
+      <w:r>
+        <w:rPr>
+          <w:rStyle w:val="HTMLCode"/>
+          <w:rFonts w:eastAsiaTheme="majorEastAsia"/>
+          <w:bCs/>
+          <w:sz w:val="18"/>
+          <w:szCs w:val="18"/>
+          <w:lang w:val="ru-RU"/>
+        </w:rPr>
+        <w:t xml:space="preserve"> || </w:t>
+      </w:r>
+      <w:r>
+        <w:rPr>
+          <w:rStyle w:val="HTMLCode"/>
+          <w:rFonts w:eastAsiaTheme="majorEastAsia"/>
+          <w:bCs/>
+          <w:sz w:val="18"/>
+          <w:szCs w:val="18"/>
+        </w:rPr>
+        <w:t>true</w:t>
       </w:r>
     </w:p>
     <w:p>
@@ -5807,6 +6226,7 @@
           <w:rFonts w:eastAsiaTheme="majorEastAsia"/>
           <w:sz w:val="18"/>
           <w:szCs w:val="18"/>
+          <w:lang w:val="ru-RU"/>
         </w:rPr>
       </w:pPr>
       <w:proofErr w:type="gramStart"/>
@@ -5826,8 +6246,28 @@
           <w:rFonts w:eastAsiaTheme="majorEastAsia"/>
           <w:sz w:val="18"/>
           <w:szCs w:val="18"/>
-        </w:rPr>
-        <w:t xml:space="preserve"> -o </w:t>
+          <w:lang w:val="ru-RU"/>
+        </w:rPr>
+        <w:t xml:space="preserve"> -</w:t>
+      </w:r>
+      <w:r>
+        <w:rPr>
+          <w:rStyle w:val="HTMLCode"/>
+          <w:rFonts w:eastAsiaTheme="majorEastAsia"/>
+          <w:sz w:val="18"/>
+          <w:szCs w:val="18"/>
+        </w:rPr>
+        <w:t>o</w:t>
+      </w:r>
+      <w:r>
+        <w:rPr>
+          <w:rStyle w:val="HTMLCode"/>
+          <w:rFonts w:eastAsiaTheme="majorEastAsia"/>
+          <w:sz w:val="18"/>
+          <w:szCs w:val="18"/>
+          <w:lang w:val="ru-RU"/>
+        </w:rPr>
+        <w:t xml:space="preserve"> </w:t>
       </w:r>
       <w:proofErr w:type="spellStart"/>
       <w:r>
@@ -5846,8 +6286,47 @@
           <w:rFonts w:eastAsiaTheme="majorEastAsia"/>
           <w:sz w:val="18"/>
           <w:szCs w:val="18"/>
-        </w:rPr>
-        <w:t xml:space="preserve"> /dev/md1 /</w:t>
+          <w:lang w:val="ru-RU"/>
+        </w:rPr>
+        <w:t xml:space="preserve"> /</w:t>
+      </w:r>
+      <w:r>
+        <w:rPr>
+          <w:rStyle w:val="HTMLCode"/>
+          <w:rFonts w:eastAsiaTheme="majorEastAsia"/>
+          <w:sz w:val="18"/>
+          <w:szCs w:val="18"/>
+        </w:rPr>
+        <w:t>dev</w:t>
+      </w:r>
+      <w:r>
+        <w:rPr>
+          <w:rStyle w:val="HTMLCode"/>
+          <w:rFonts w:eastAsiaTheme="majorEastAsia"/>
+          <w:sz w:val="18"/>
+          <w:szCs w:val="18"/>
+          <w:lang w:val="ru-RU"/>
+        </w:rPr>
+        <w:t>/</w:t>
+      </w:r>
+      <w:r>
+        <w:rPr>
+          <w:rStyle w:val="HTMLCode"/>
+          <w:rFonts w:eastAsiaTheme="majorEastAsia"/>
+          <w:sz w:val="18"/>
+          <w:szCs w:val="18"/>
+        </w:rPr>
+        <w:t>md</w:t>
+      </w:r>
+      <w:r>
+        <w:rPr>
+          <w:rStyle w:val="HTMLCode"/>
+          <w:rFonts w:eastAsiaTheme="majorEastAsia"/>
+          <w:sz w:val="18"/>
+          <w:szCs w:val="18"/>
+          <w:lang w:val="ru-RU"/>
+        </w:rPr>
+        <w:t>1 /</w:t>
       </w:r>
       <w:proofErr w:type="spellStart"/>
       <w:r>
@@ -5866,8 +6345,85 @@
           <w:rFonts w:eastAsiaTheme="majorEastAsia"/>
           <w:sz w:val="18"/>
           <w:szCs w:val="18"/>
-        </w:rPr>
-        <w:t>/target || echo "Не монтируется /dev/md1"</w:t>
+          <w:lang w:val="ru-RU"/>
+        </w:rPr>
+        <w:t>/</w:t>
+      </w:r>
+      <w:r>
+        <w:rPr>
+          <w:rStyle w:val="HTMLCode"/>
+          <w:rFonts w:eastAsiaTheme="majorEastAsia"/>
+          <w:sz w:val="18"/>
+          <w:szCs w:val="18"/>
+        </w:rPr>
+        <w:t>target</w:t>
+      </w:r>
+      <w:r>
+        <w:rPr>
+          <w:rStyle w:val="HTMLCode"/>
+          <w:rFonts w:eastAsiaTheme="majorEastAsia"/>
+          <w:sz w:val="18"/>
+          <w:szCs w:val="18"/>
+          <w:lang w:val="ru-RU"/>
+        </w:rPr>
+        <w:t xml:space="preserve"> || </w:t>
+      </w:r>
+      <w:r>
+        <w:rPr>
+          <w:rStyle w:val="HTMLCode"/>
+          <w:rFonts w:eastAsiaTheme="majorEastAsia"/>
+          <w:sz w:val="18"/>
+          <w:szCs w:val="18"/>
+        </w:rPr>
+        <w:t>echo</w:t>
+      </w:r>
+      <w:r>
+        <w:rPr>
+          <w:rStyle w:val="HTMLCode"/>
+          <w:rFonts w:eastAsiaTheme="majorEastAsia"/>
+          <w:sz w:val="18"/>
+          <w:szCs w:val="18"/>
+          <w:lang w:val="ru-RU"/>
+        </w:rPr>
+        <w:t xml:space="preserve"> "Не монтируется /</w:t>
+      </w:r>
+      <w:r>
+        <w:rPr>
+          <w:rStyle w:val="HTMLCode"/>
+          <w:rFonts w:eastAsiaTheme="majorEastAsia"/>
+          <w:sz w:val="18"/>
+          <w:szCs w:val="18"/>
+        </w:rPr>
+        <w:t>dev</w:t>
+      </w:r>
+      <w:r>
+        <w:rPr>
+          <w:rStyle w:val="HTMLCode"/>
+          <w:rFonts w:eastAsiaTheme="majorEastAsia"/>
+          <w:sz w:val="18"/>
+          <w:szCs w:val="18"/>
+          <w:lang w:val="ru-RU"/>
+        </w:rPr>
+        <w:t>/</w:t>
+      </w:r>
+      <w:r>
+        <w:rPr>
+          <w:rStyle w:val="HTMLCode"/>
+          <w:rFonts w:eastAsiaTheme="majorEastAsia"/>
+          <w:sz w:val="18"/>
+          <w:szCs w:val="18"/>
+        </w:rPr>
+        <w:t>md</w:t>
+      </w:r>
+      <w:r>
+        <w:rPr>
+          <w:rStyle w:val="HTMLCode"/>
+          <w:rFonts w:eastAsiaTheme="majorEastAsia"/>
+          <w:sz w:val="18"/>
+          <w:szCs w:val="18"/>
+          <w:lang w:val="ru-RU"/>
+        </w:rPr>
+        <w:t>1"</w:t>
       </w:r>
     </w:p>
     <w:p>
@@ -6324,6 +6880,7 @@
           <w:szCs w:val="18"/>
         </w:rPr>
       </w:pPr>
+      <w:proofErr w:type="spellStart"/>
       <w:proofErr w:type="gramStart"/>
       <w:r>
         <w:rPr>
@@ -6334,6 +6891,7 @@
         </w:rPr>
         <w:t>umount</w:t>
       </w:r>
+      <w:proofErr w:type="spellEnd"/>
       <w:proofErr w:type="gramEnd"/>
       <w:r>
         <w:rPr>
@@ -7638,6 +8196,7 @@
           <w:rFonts w:eastAsiaTheme="majorEastAsia"/>
           <w:sz w:val="18"/>
           <w:szCs w:val="18"/>
+          <w:lang w:val="ru-RU"/>
         </w:rPr>
       </w:pPr>
       <w:proofErr w:type="gramStart"/>
@@ -7657,8 +8216,28 @@
           <w:rFonts w:eastAsiaTheme="majorEastAsia"/>
           <w:sz w:val="18"/>
           <w:szCs w:val="18"/>
-        </w:rPr>
-        <w:t xml:space="preserve"> -o </w:t>
+          <w:lang w:val="ru-RU"/>
+        </w:rPr>
+        <w:t xml:space="preserve"> -</w:t>
+      </w:r>
+      <w:r>
+        <w:rPr>
+          <w:rStyle w:val="HTMLCode"/>
+          <w:rFonts w:eastAsiaTheme="majorEastAsia"/>
+          <w:sz w:val="18"/>
+          <w:szCs w:val="18"/>
+        </w:rPr>
+        <w:t>o</w:t>
+      </w:r>
+      <w:r>
+        <w:rPr>
+          <w:rStyle w:val="HTMLCode"/>
+          <w:rFonts w:eastAsiaTheme="majorEastAsia"/>
+          <w:sz w:val="18"/>
+          <w:szCs w:val="18"/>
+          <w:lang w:val="ru-RU"/>
+        </w:rPr>
+        <w:t xml:space="preserve"> </w:t>
       </w:r>
       <w:proofErr w:type="spellStart"/>
       <w:r>
@@ -7677,8 +8256,47 @@
           <w:rFonts w:eastAsiaTheme="majorEastAsia"/>
           <w:sz w:val="18"/>
           <w:szCs w:val="18"/>
-        </w:rPr>
-        <w:t xml:space="preserve"> /dev/md2 /</w:t>
+          <w:lang w:val="ru-RU"/>
+        </w:rPr>
+        <w:t xml:space="preserve"> /</w:t>
+      </w:r>
+      <w:r>
+        <w:rPr>
+          <w:rStyle w:val="HTMLCode"/>
+          <w:rFonts w:eastAsiaTheme="majorEastAsia"/>
+          <w:sz w:val="18"/>
+          <w:szCs w:val="18"/>
+        </w:rPr>
+        <w:t>dev</w:t>
+      </w:r>
+      <w:r>
+        <w:rPr>
+          <w:rStyle w:val="HTMLCode"/>
+          <w:rFonts w:eastAsiaTheme="majorEastAsia"/>
+          <w:sz w:val="18"/>
+          <w:szCs w:val="18"/>
+          <w:lang w:val="ru-RU"/>
+        </w:rPr>
+        <w:t>/</w:t>
+      </w:r>
+      <w:r>
+        <w:rPr>
+          <w:rStyle w:val="HTMLCode"/>
+          <w:rFonts w:eastAsiaTheme="majorEastAsia"/>
+          <w:sz w:val="18"/>
+          <w:szCs w:val="18"/>
+        </w:rPr>
+        <w:t>md</w:t>
+      </w:r>
+      <w:r>
+        <w:rPr>
+          <w:rStyle w:val="HTMLCode"/>
+          <w:rFonts w:eastAsiaTheme="majorEastAsia"/>
+          <w:sz w:val="18"/>
+          <w:szCs w:val="18"/>
+          <w:lang w:val="ru-RU"/>
+        </w:rPr>
+        <w:t>2 /</w:t>
       </w:r>
       <w:proofErr w:type="spellStart"/>
       <w:r>
@@ -7697,8 +8315,85 @@
           <w:rFonts w:eastAsiaTheme="majorEastAsia"/>
           <w:sz w:val="18"/>
           <w:szCs w:val="18"/>
-        </w:rPr>
-        <w:t>/target || echo "Не монтируется /dev/md2"</w:t>
+          <w:lang w:val="ru-RU"/>
+        </w:rPr>
+        <w:t>/</w:t>
+      </w:r>
+      <w:r>
+        <w:rPr>
+          <w:rStyle w:val="HTMLCode"/>
+          <w:rFonts w:eastAsiaTheme="majorEastAsia"/>
+          <w:sz w:val="18"/>
+          <w:szCs w:val="18"/>
+        </w:rPr>
+        <w:t>target</w:t>
+      </w:r>
+      <w:r>
+        <w:rPr>
+          <w:rStyle w:val="HTMLCode"/>
+          <w:rFonts w:eastAsiaTheme="majorEastAsia"/>
+          <w:sz w:val="18"/>
+          <w:szCs w:val="18"/>
+          <w:lang w:val="ru-RU"/>
+        </w:rPr>
+        <w:t xml:space="preserve"> || </w:t>
+      </w:r>
+      <w:r>
+        <w:rPr>
+          <w:rStyle w:val="HTMLCode"/>
+          <w:rFonts w:eastAsiaTheme="majorEastAsia"/>
+          <w:sz w:val="18"/>
+          <w:szCs w:val="18"/>
+        </w:rPr>
+        <w:t>echo</w:t>
+      </w:r>
+      <w:r>
+        <w:rPr>
+          <w:rStyle w:val="HTMLCode"/>
+          <w:rFonts w:eastAsiaTheme="majorEastAsia"/>
+          <w:sz w:val="18"/>
+          <w:szCs w:val="18"/>
+          <w:lang w:val="ru-RU"/>
+        </w:rPr>
+        <w:t xml:space="preserve"> "Не монтируется /</w:t>
+      </w:r>
+      <w:r>
+        <w:rPr>
+          <w:rStyle w:val="HTMLCode"/>
+          <w:rFonts w:eastAsiaTheme="majorEastAsia"/>
+          <w:sz w:val="18"/>
+          <w:szCs w:val="18"/>
+        </w:rPr>
+        <w:t>dev</w:t>
+      </w:r>
+      <w:r>
+        <w:rPr>
+          <w:rStyle w:val="HTMLCode"/>
+          <w:rFonts w:eastAsiaTheme="majorEastAsia"/>
+          <w:sz w:val="18"/>
+          <w:szCs w:val="18"/>
+          <w:lang w:val="ru-RU"/>
+        </w:rPr>
+        <w:t>/</w:t>
+      </w:r>
+      <w:r>
+        <w:rPr>
+          <w:rStyle w:val="HTMLCode"/>
+          <w:rFonts w:eastAsiaTheme="majorEastAsia"/>
+          <w:sz w:val="18"/>
+          <w:szCs w:val="18"/>
+        </w:rPr>
+        <w:t>md</w:t>
+      </w:r>
+      <w:r>
+        <w:rPr>
+          <w:rStyle w:val="HTMLCode"/>
+          <w:rFonts w:eastAsiaTheme="majorEastAsia"/>
+          <w:sz w:val="18"/>
+          <w:szCs w:val="18"/>
+          <w:lang w:val="ru-RU"/>
+        </w:rPr>
+        <w:t>2"</w:t>
       </w:r>
     </w:p>
     <w:p>
@@ -8155,6 +8850,7 @@
           <w:szCs w:val="18"/>
         </w:rPr>
       </w:pPr>
+      <w:proofErr w:type="spellStart"/>
       <w:proofErr w:type="gramStart"/>
       <w:r>
         <w:rPr>
@@ -8165,6 +8861,7 @@
         </w:rPr>
         <w:t>umount</w:t>
       </w:r>
+      <w:proofErr w:type="spellEnd"/>
       <w:proofErr w:type="gramEnd"/>
       <w:r>
         <w:rPr>
@@ -9760,6 +10457,7 @@
           <w:rFonts w:eastAsiaTheme="majorEastAsia"/>
           <w:sz w:val="18"/>
           <w:szCs w:val="18"/>
+          <w:lang w:val="ru-RU"/>
         </w:rPr>
       </w:pPr>
       <w:proofErr w:type="spellStart"/>
@@ -9781,8 +10479,37 @@
           <w:rFonts w:eastAsiaTheme="majorEastAsia"/>
           <w:sz w:val="18"/>
           <w:szCs w:val="18"/>
-        </w:rPr>
-        <w:t xml:space="preserve"> --detail --scan</w:t>
+          <w:lang w:val="ru-RU"/>
+        </w:rPr>
+        <w:t xml:space="preserve"> --</w:t>
+      </w:r>
+      <w:r>
+        <w:rPr>
+          <w:rStyle w:val="HTMLCode"/>
+          <w:rFonts w:eastAsiaTheme="majorEastAsia"/>
+          <w:sz w:val="18"/>
+          <w:szCs w:val="18"/>
+        </w:rPr>
+        <w:t>detail</w:t>
+      </w:r>
+      <w:r>
+        <w:rPr>
+          <w:rStyle w:val="HTMLCode"/>
+          <w:rFonts w:eastAsiaTheme="majorEastAsia"/>
+          <w:sz w:val="18"/>
+          <w:szCs w:val="18"/>
+          <w:lang w:val="ru-RU"/>
+        </w:rPr>
+        <w:t xml:space="preserve"> --</w:t>
+      </w:r>
+      <w:r>
+        <w:rPr>
+          <w:rStyle w:val="HTMLCode"/>
+          <w:rFonts w:eastAsiaTheme="majorEastAsia"/>
+          <w:sz w:val="18"/>
+          <w:szCs w:val="18"/>
+        </w:rPr>
+        <w:t>scan</w:t>
       </w:r>
     </w:p>
     <w:p>
@@ -9855,7 +10582,6 @@
           <w:rFonts w:eastAsiaTheme="majorEastAsia"/>
           <w:sz w:val="18"/>
           <w:szCs w:val="18"/>
-          <w:lang w:val="ru-RU"/>
         </w:rPr>
       </w:pPr>
       <w:proofErr w:type="spellStart"/>
@@ -9877,7 +10603,6 @@
           <w:rFonts w:eastAsiaTheme="majorEastAsia"/>
           <w:sz w:val="18"/>
           <w:szCs w:val="18"/>
-          <w:lang w:val="ru-RU"/>
         </w:rPr>
         <w:t xml:space="preserve"> -</w:t>
       </w:r>
@@ -9896,7 +10621,6 @@
           <w:rFonts w:eastAsiaTheme="majorEastAsia"/>
           <w:sz w:val="18"/>
           <w:szCs w:val="18"/>
-          <w:lang w:val="ru-RU"/>
         </w:rPr>
         <w:t xml:space="preserve"> | </w:t>
       </w:r>
@@ -9917,7 +10641,6 @@
           <w:rFonts w:eastAsiaTheme="majorEastAsia"/>
           <w:sz w:val="18"/>
           <w:szCs w:val="18"/>
-          <w:lang w:val="ru-RU"/>
         </w:rPr>
         <w:t xml:space="preserve"> -</w:t>
       </w:r>
@@ -9936,7 +10659,6 @@
           <w:rFonts w:eastAsiaTheme="majorEastAsia"/>
           <w:sz w:val="18"/>
           <w:szCs w:val="18"/>
-          <w:lang w:val="ru-RU"/>
         </w:rPr>
         <w:t xml:space="preserve"> '</w:t>
       </w:r>
@@ -9955,7 +10677,6 @@
           <w:rFonts w:eastAsiaTheme="majorEastAsia"/>
           <w:sz w:val="18"/>
           <w:szCs w:val="18"/>
-          <w:lang w:val="ru-RU"/>
         </w:rPr>
         <w:t>[0-9]|</w:t>
       </w:r>
@@ -9976,7 +10697,6 @@
           <w:rFonts w:eastAsiaTheme="majorEastAsia"/>
           <w:sz w:val="18"/>
           <w:szCs w:val="18"/>
-          <w:lang w:val="ru-RU"/>
         </w:rPr>
         <w:t>[</w:t>
       </w:r>
@@ -9995,7 +10715,6 @@
           <w:rFonts w:eastAsiaTheme="majorEastAsia"/>
           <w:sz w:val="18"/>
           <w:szCs w:val="18"/>
-          <w:lang w:val="ru-RU"/>
         </w:rPr>
         <w:t>-</w:t>
       </w:r>
@@ -10014,7 +10733,6 @@
           <w:rFonts w:eastAsiaTheme="majorEastAsia"/>
           <w:sz w:val="18"/>
           <w:szCs w:val="18"/>
-          <w:lang w:val="ru-RU"/>
         </w:rPr>
         <w:t>]'</w:t>
       </w:r>
@@ -12472,39 +13190,40 @@
           <w:bCs/>
           <w:sz w:val="18"/>
           <w:szCs w:val="18"/>
-        </w:rPr>
-      </w:pPr>
-      <w:r>
-        <w:rPr>
-          <w:rStyle w:val="HTMLCode"/>
-          <w:rFonts w:eastAsiaTheme="majorEastAsia"/>
-          <w:bCs/>
-          <w:sz w:val="18"/>
-          <w:szCs w:val="18"/>
-        </w:rPr>
-        <w:t xml:space="preserve"># </w:t>
-      </w:r>
-      <w:proofErr w:type="gramStart"/>
-      <w:r>
-        <w:rPr>
-          <w:rStyle w:val="HTMLCode"/>
-          <w:rFonts w:eastAsiaTheme="majorEastAsia"/>
-          <w:bCs/>
-          <w:sz w:val="18"/>
-          <w:szCs w:val="18"/>
-        </w:rPr>
-        <w:t>если</w:t>
-      </w:r>
-      <w:proofErr w:type="gramEnd"/>
-      <w:r>
-        <w:rPr>
-          <w:rStyle w:val="HTMLCode"/>
-          <w:rFonts w:eastAsiaTheme="majorEastAsia"/>
-          <w:bCs/>
-          <w:sz w:val="18"/>
-          <w:szCs w:val="18"/>
-        </w:rPr>
-        <w:t xml:space="preserve"> журналы persistent:</w:t>
+          <w:lang w:val="ru-RU"/>
+        </w:rPr>
+      </w:pPr>
+      <w:r>
+        <w:rPr>
+          <w:rStyle w:val="HTMLCode"/>
+          <w:rFonts w:eastAsiaTheme="majorEastAsia"/>
+          <w:bCs/>
+          <w:sz w:val="18"/>
+          <w:szCs w:val="18"/>
+          <w:lang w:val="ru-RU"/>
+        </w:rPr>
+        <w:t xml:space="preserve"># если журналы </w:t>
+      </w:r>
+      <w:r>
+        <w:rPr>
+          <w:rStyle w:val="HTMLCode"/>
+          <w:rFonts w:eastAsiaTheme="majorEastAsia"/>
+          <w:bCs/>
+          <w:sz w:val="18"/>
+          <w:szCs w:val="18"/>
+        </w:rPr>
+        <w:t>persistent</w:t>
+      </w:r>
+      <w:r>
+        <w:rPr>
+          <w:rStyle w:val="HTMLCode"/>
+          <w:rFonts w:eastAsiaTheme="majorEastAsia"/>
+          <w:bCs/>
+          <w:sz w:val="18"/>
+          <w:szCs w:val="18"/>
+          <w:lang w:val="ru-RU"/>
+        </w:rPr>
+        <w:t>:</w:t>
       </w:r>
     </w:p>
     <w:p>
@@ -15315,17 +16034,114 @@
     </w:p>
     <w:p>
       <w:pPr>
-        <w:rPr>
-          <w:rStyle w:val="HTMLCode"/>
-          <w:rFonts w:eastAsiaTheme="majorEastAsia"/>
-          <w:lang w:val="ru-RU"/>
-        </w:rPr>
-      </w:pPr>
+        <w:pStyle w:val="Heading3"/>
+        <w:rPr>
+          <w:rStyle w:val="HTMLCode"/>
+          <w:rFonts w:eastAsiaTheme="majorEastAsia"/>
+          <w:color w:val="auto"/>
+          <w:sz w:val="18"/>
+          <w:szCs w:val="18"/>
+        </w:rPr>
+      </w:pPr>
+      <w:bookmarkStart w:id="36" w:name="_Toc210587959"/>
       <w:proofErr w:type="gramStart"/>
       <w:r>
         <w:rPr>
           <w:rStyle w:val="HTMLCode"/>
           <w:rFonts w:eastAsiaTheme="majorEastAsia"/>
+          <w:color w:val="auto"/>
+          <w:sz w:val="18"/>
+          <w:szCs w:val="18"/>
+        </w:rPr>
+        <w:t>events</w:t>
+      </w:r>
+      <w:proofErr w:type="gramEnd"/>
+      <w:r>
+        <w:rPr>
+          <w:rStyle w:val="HTMLCode"/>
+          <w:rFonts w:eastAsiaTheme="majorEastAsia"/>
+          <w:color w:val="auto"/>
+          <w:sz w:val="18"/>
+          <w:szCs w:val="18"/>
+        </w:rPr>
+        <w:t xml:space="preserve"> {}</w:t>
+      </w:r>
+    </w:p>
+    <w:p>
+      <w:pPr>
+        <w:pStyle w:val="Heading3"/>
+        <w:rPr>
+          <w:rStyle w:val="HTMLCode"/>
+          <w:rFonts w:eastAsiaTheme="majorEastAsia"/>
+          <w:color w:val="auto"/>
+          <w:sz w:val="18"/>
+          <w:szCs w:val="18"/>
+        </w:rPr>
+      </w:pPr>
+    </w:p>
+    <w:p>
+      <w:pPr>
+        <w:pStyle w:val="Heading3"/>
+        <w:rPr>
+          <w:rStyle w:val="HTMLCode"/>
+          <w:rFonts w:eastAsiaTheme="majorEastAsia"/>
+          <w:color w:val="auto"/>
+          <w:sz w:val="18"/>
+          <w:szCs w:val="18"/>
+        </w:rPr>
+      </w:pPr>
+      <w:proofErr w:type="gramStart"/>
+      <w:r>
+        <w:rPr>
+          <w:rStyle w:val="HTMLCode"/>
+          <w:rFonts w:eastAsiaTheme="majorEastAsia"/>
+          <w:color w:val="auto"/>
+          <w:sz w:val="18"/>
+          <w:szCs w:val="18"/>
+        </w:rPr>
+        <w:t>http</w:t>
+      </w:r>
+      <w:proofErr w:type="gramEnd"/>
+      <w:r>
+        <w:rPr>
+          <w:rStyle w:val="HTMLCode"/>
+          <w:rFonts w:eastAsiaTheme="majorEastAsia"/>
+          <w:color w:val="auto"/>
+          <w:sz w:val="18"/>
+          <w:szCs w:val="18"/>
+        </w:rPr>
+        <w:t xml:space="preserve"> {</w:t>
+      </w:r>
+    </w:p>
+    <w:p>
+      <w:pPr>
+        <w:pStyle w:val="Heading3"/>
+        <w:rPr>
+          <w:rStyle w:val="HTMLCode"/>
+          <w:rFonts w:eastAsiaTheme="majorEastAsia"/>
+          <w:color w:val="auto"/>
+          <w:sz w:val="18"/>
+          <w:szCs w:val="18"/>
+        </w:rPr>
+      </w:pPr>
+      <w:r>
+        <w:rPr>
+          <w:rStyle w:val="HTMLCode"/>
+          <w:rFonts w:eastAsiaTheme="majorEastAsia"/>
+          <w:color w:val="auto"/>
+          <w:sz w:val="18"/>
+          <w:szCs w:val="18"/>
+        </w:rPr>
+        <w:t xml:space="preserve">    </w:t>
+      </w:r>
+      <w:proofErr w:type="gramStart"/>
+      <w:r>
+        <w:rPr>
+          <w:rStyle w:val="HTMLCode"/>
+          <w:rFonts w:eastAsiaTheme="majorEastAsia"/>
+          <w:color w:val="auto"/>
+          <w:sz w:val="18"/>
+          <w:szCs w:val="18"/>
         </w:rPr>
         <w:t>server</w:t>
       </w:r>
@@ -15334,31 +16150,42 @@
         <w:rPr>
           <w:rStyle w:val="HTMLCode"/>
           <w:rFonts w:eastAsiaTheme="majorEastAsia"/>
-          <w:lang w:val="ru-RU"/>
+          <w:color w:val="auto"/>
+          <w:sz w:val="18"/>
+          <w:szCs w:val="18"/>
         </w:rPr>
         <w:t xml:space="preserve"> {</w:t>
       </w:r>
     </w:p>
     <w:p>
       <w:pPr>
-        <w:rPr>
-          <w:rStyle w:val="HTMLCode"/>
-          <w:rFonts w:eastAsiaTheme="majorEastAsia"/>
-        </w:rPr>
-      </w:pPr>
-      <w:r>
-        <w:rPr>
-          <w:rStyle w:val="HTMLCode"/>
-          <w:rFonts w:eastAsiaTheme="majorEastAsia"/>
-          <w:lang w:val="ru-RU"/>
-        </w:rPr>
-        <w:t xml:space="preserve">    </w:t>
+        <w:pStyle w:val="Heading3"/>
+        <w:rPr>
+          <w:rStyle w:val="HTMLCode"/>
+          <w:rFonts w:eastAsiaTheme="majorEastAsia"/>
+          <w:color w:val="auto"/>
+          <w:sz w:val="18"/>
+          <w:szCs w:val="18"/>
+        </w:rPr>
+      </w:pPr>
+      <w:r>
+        <w:rPr>
+          <w:rStyle w:val="HTMLCode"/>
+          <w:rFonts w:eastAsiaTheme="majorEastAsia"/>
+          <w:color w:val="auto"/>
+          <w:sz w:val="18"/>
+          <w:szCs w:val="18"/>
+        </w:rPr>
+        <w:t xml:space="preserve">        </w:t>
       </w:r>
       <w:proofErr w:type="gramStart"/>
       <w:r>
         <w:rPr>
           <w:rStyle w:val="HTMLCode"/>
           <w:rFonts w:eastAsiaTheme="majorEastAsia"/>
+          <w:color w:val="auto"/>
+          <w:sz w:val="18"/>
+          <w:szCs w:val="18"/>
         </w:rPr>
         <w:t>listen</w:t>
       </w:r>
@@ -15367,29 +16194,42 @@
         <w:rPr>
           <w:rStyle w:val="HTMLCode"/>
           <w:rFonts w:eastAsiaTheme="majorEastAsia"/>
+          <w:color w:val="auto"/>
+          <w:sz w:val="18"/>
+          <w:szCs w:val="18"/>
         </w:rPr>
         <w:t xml:space="preserve"> 80;</w:t>
       </w:r>
     </w:p>
     <w:p>
       <w:pPr>
-        <w:rPr>
-          <w:rStyle w:val="HTMLCode"/>
-          <w:rFonts w:eastAsiaTheme="majorEastAsia"/>
-        </w:rPr>
-      </w:pPr>
-      <w:r>
-        <w:rPr>
-          <w:rStyle w:val="HTMLCode"/>
-          <w:rFonts w:eastAsiaTheme="majorEastAsia"/>
-        </w:rPr>
-        <w:t xml:space="preserve">    </w:t>
-      </w:r>
-      <w:proofErr w:type="spellStart"/>
-      <w:r>
-        <w:rPr>
-          <w:rStyle w:val="HTMLCode"/>
-          <w:rFonts w:eastAsiaTheme="majorEastAsia"/>
+        <w:pStyle w:val="Heading3"/>
+        <w:rPr>
+          <w:rStyle w:val="HTMLCode"/>
+          <w:rFonts w:eastAsiaTheme="majorEastAsia"/>
+          <w:color w:val="auto"/>
+          <w:sz w:val="18"/>
+          <w:szCs w:val="18"/>
+        </w:rPr>
+      </w:pPr>
+      <w:r>
+        <w:rPr>
+          <w:rStyle w:val="HTMLCode"/>
+          <w:rFonts w:eastAsiaTheme="majorEastAsia"/>
+          <w:color w:val="auto"/>
+          <w:sz w:val="18"/>
+          <w:szCs w:val="18"/>
+        </w:rPr>
+        <w:t xml:space="preserve">        </w:t>
+      </w:r>
+      <w:proofErr w:type="spellStart"/>
+      <w:r>
+        <w:rPr>
+          <w:rStyle w:val="HTMLCode"/>
+          <w:rFonts w:eastAsiaTheme="majorEastAsia"/>
+          <w:color w:val="auto"/>
+          <w:sz w:val="18"/>
+          <w:szCs w:val="18"/>
         </w:rPr>
         <w:t>server_name</w:t>
       </w:r>
@@ -15398,29 +16238,42 @@
         <w:rPr>
           <w:rStyle w:val="HTMLCode"/>
           <w:rFonts w:eastAsiaTheme="majorEastAsia"/>
+          <w:color w:val="auto"/>
+          <w:sz w:val="18"/>
+          <w:szCs w:val="18"/>
         </w:rPr>
         <w:t xml:space="preserve"> example.com;</w:t>
       </w:r>
     </w:p>
     <w:p>
       <w:pPr>
-        <w:rPr>
-          <w:rStyle w:val="HTMLCode"/>
-          <w:rFonts w:eastAsiaTheme="majorEastAsia"/>
-        </w:rPr>
-      </w:pPr>
-      <w:r>
-        <w:rPr>
-          <w:rStyle w:val="HTMLCode"/>
-          <w:rFonts w:eastAsiaTheme="majorEastAsia"/>
-        </w:rPr>
-        <w:t xml:space="preserve">    </w:t>
+        <w:pStyle w:val="Heading3"/>
+        <w:rPr>
+          <w:rStyle w:val="HTMLCode"/>
+          <w:rFonts w:eastAsiaTheme="majorEastAsia"/>
+          <w:color w:val="auto"/>
+          <w:sz w:val="18"/>
+          <w:szCs w:val="18"/>
+        </w:rPr>
+      </w:pPr>
+      <w:r>
+        <w:rPr>
+          <w:rStyle w:val="HTMLCode"/>
+          <w:rFonts w:eastAsiaTheme="majorEastAsia"/>
+          <w:color w:val="auto"/>
+          <w:sz w:val="18"/>
+          <w:szCs w:val="18"/>
+        </w:rPr>
+        <w:t xml:space="preserve">        </w:t>
       </w:r>
       <w:proofErr w:type="gramStart"/>
       <w:r>
         <w:rPr>
           <w:rStyle w:val="HTMLCode"/>
           <w:rFonts w:eastAsiaTheme="majorEastAsia"/>
+          <w:color w:val="auto"/>
+          <w:sz w:val="18"/>
+          <w:szCs w:val="18"/>
         </w:rPr>
         <w:t>root</w:t>
       </w:r>
@@ -15429,6 +16282,9 @@
         <w:rPr>
           <w:rStyle w:val="HTMLCode"/>
           <w:rFonts w:eastAsiaTheme="majorEastAsia"/>
+          <w:color w:val="auto"/>
+          <w:sz w:val="18"/>
+          <w:szCs w:val="18"/>
         </w:rPr>
         <w:t xml:space="preserve"> /</w:t>
       </w:r>
@@ -15437,6 +16293,9 @@
         <w:rPr>
           <w:rStyle w:val="HTMLCode"/>
           <w:rFonts w:eastAsiaTheme="majorEastAsia"/>
+          <w:color w:val="auto"/>
+          <w:sz w:val="18"/>
+          <w:szCs w:val="18"/>
         </w:rPr>
         <w:t>var</w:t>
       </w:r>
@@ -15445,29 +16304,54 @@
         <w:rPr>
           <w:rStyle w:val="HTMLCode"/>
           <w:rFonts w:eastAsiaTheme="majorEastAsia"/>
+          <w:color w:val="auto"/>
+          <w:sz w:val="18"/>
+          <w:szCs w:val="18"/>
         </w:rPr>
         <w:t>/www/html;</w:t>
       </w:r>
     </w:p>
     <w:p>
       <w:pPr>
-        <w:rPr>
-          <w:rStyle w:val="HTMLCode"/>
-          <w:rFonts w:eastAsiaTheme="majorEastAsia"/>
-        </w:rPr>
-      </w:pPr>
-      <w:r>
-        <w:rPr>
-          <w:rStyle w:val="HTMLCode"/>
-          <w:rFonts w:eastAsiaTheme="majorEastAsia"/>
-        </w:rPr>
-        <w:t xml:space="preserve">    </w:t>
+        <w:pStyle w:val="Heading3"/>
+        <w:rPr>
+          <w:rStyle w:val="HTMLCode"/>
+          <w:rFonts w:eastAsiaTheme="majorEastAsia"/>
+          <w:color w:val="auto"/>
+          <w:sz w:val="18"/>
+          <w:szCs w:val="18"/>
+        </w:rPr>
+      </w:pPr>
+    </w:p>
+    <w:p>
+      <w:pPr>
+        <w:pStyle w:val="Heading3"/>
+        <w:rPr>
+          <w:rStyle w:val="HTMLCode"/>
+          <w:rFonts w:eastAsiaTheme="majorEastAsia"/>
+          <w:color w:val="auto"/>
+          <w:sz w:val="18"/>
+          <w:szCs w:val="18"/>
+        </w:rPr>
+      </w:pPr>
+      <w:r>
+        <w:rPr>
+          <w:rStyle w:val="HTMLCode"/>
+          <w:rFonts w:eastAsiaTheme="majorEastAsia"/>
+          <w:color w:val="auto"/>
+          <w:sz w:val="18"/>
+          <w:szCs w:val="18"/>
+        </w:rPr>
+        <w:t xml:space="preserve">        </w:t>
       </w:r>
       <w:proofErr w:type="gramStart"/>
       <w:r>
         <w:rPr>
           <w:rStyle w:val="HTMLCode"/>
           <w:rFonts w:eastAsiaTheme="majorEastAsia"/>
+          <w:color w:val="auto"/>
+          <w:sz w:val="18"/>
+          <w:szCs w:val="18"/>
         </w:rPr>
         <w:t>location</w:t>
       </w:r>
@@ -15476,21 +16360,109 @@
         <w:rPr>
           <w:rStyle w:val="HTMLCode"/>
           <w:rFonts w:eastAsiaTheme="majorEastAsia"/>
+          <w:color w:val="auto"/>
+          <w:sz w:val="18"/>
+          <w:szCs w:val="18"/>
         </w:rPr>
         <w:t xml:space="preserve"> / {</w:t>
       </w:r>
     </w:p>
     <w:p>
       <w:pPr>
-        <w:rPr>
-          <w:rStyle w:val="HTMLCode"/>
-          <w:rFonts w:eastAsiaTheme="majorEastAsia"/>
-        </w:rPr>
-      </w:pPr>
-      <w:r>
-        <w:rPr>
-          <w:rStyle w:val="HTMLCode"/>
-          <w:rFonts w:eastAsiaTheme="majorEastAsia"/>
+        <w:pStyle w:val="Heading3"/>
+        <w:rPr>
+          <w:rStyle w:val="HTMLCode"/>
+          <w:rFonts w:eastAsiaTheme="majorEastAsia"/>
+          <w:color w:val="auto"/>
+          <w:sz w:val="18"/>
+          <w:szCs w:val="18"/>
+        </w:rPr>
+      </w:pPr>
+      <w:r>
+        <w:rPr>
+          <w:rStyle w:val="HTMLCode"/>
+          <w:rFonts w:eastAsiaTheme="majorEastAsia"/>
+          <w:color w:val="auto"/>
+          <w:sz w:val="18"/>
+          <w:szCs w:val="18"/>
+        </w:rPr>
+        <w:t xml:space="preserve">            </w:t>
+      </w:r>
+      <w:proofErr w:type="gramStart"/>
+      <w:r>
+        <w:rPr>
+          <w:rStyle w:val="HTMLCode"/>
+          <w:rFonts w:eastAsiaTheme="majorEastAsia"/>
+          <w:color w:val="auto"/>
+          <w:sz w:val="18"/>
+          <w:szCs w:val="18"/>
+        </w:rPr>
+        <w:t>index</w:t>
+      </w:r>
+      <w:proofErr w:type="gramEnd"/>
+      <w:r>
+        <w:rPr>
+          <w:rStyle w:val="HTMLCode"/>
+          <w:rFonts w:eastAsiaTheme="majorEastAsia"/>
+          <w:color w:val="auto"/>
+          <w:sz w:val="18"/>
+          <w:szCs w:val="18"/>
+        </w:rPr>
+        <w:t xml:space="preserve"> index.html index.htm;</w:t>
+      </w:r>
+    </w:p>
+    <w:p>
+      <w:pPr>
+        <w:pStyle w:val="Heading3"/>
+        <w:rPr>
+          <w:rStyle w:val="HTMLCode"/>
+          <w:rFonts w:eastAsiaTheme="majorEastAsia"/>
+          <w:color w:val="auto"/>
+          <w:sz w:val="18"/>
+          <w:szCs w:val="18"/>
+        </w:rPr>
+      </w:pPr>
+      <w:r>
+        <w:rPr>
+          <w:rStyle w:val="HTMLCode"/>
+          <w:rFonts w:eastAsiaTheme="majorEastAsia"/>
+          <w:color w:val="auto"/>
+          <w:sz w:val="18"/>
+          <w:szCs w:val="18"/>
+        </w:rPr>
+        <w:t xml:space="preserve">        }</w:t>
+      </w:r>
+    </w:p>
+    <w:p>
+      <w:pPr>
+        <w:pStyle w:val="Heading3"/>
+        <w:rPr>
+          <w:rStyle w:val="HTMLCode"/>
+          <w:rFonts w:eastAsiaTheme="majorEastAsia"/>
+          <w:color w:val="auto"/>
+          <w:sz w:val="18"/>
+          <w:szCs w:val="18"/>
+        </w:rPr>
+      </w:pPr>
+    </w:p>
+    <w:p>
+      <w:pPr>
+        <w:pStyle w:val="Heading3"/>
+        <w:rPr>
+          <w:rStyle w:val="HTMLCode"/>
+          <w:rFonts w:eastAsiaTheme="majorEastAsia"/>
+          <w:color w:val="auto"/>
+          <w:sz w:val="18"/>
+          <w:szCs w:val="18"/>
+        </w:rPr>
+      </w:pPr>
+      <w:r>
+        <w:rPr>
+          <w:rStyle w:val="HTMLCode"/>
+          <w:rFonts w:eastAsiaTheme="majorEastAsia"/>
+          <w:color w:val="auto"/>
+          <w:sz w:val="18"/>
+          <w:szCs w:val="18"/>
         </w:rPr>
         <w:t xml:space="preserve">        </w:t>
       </w:r>
@@ -15499,396 +16471,496 @@
         <w:rPr>
           <w:rStyle w:val="HTMLCode"/>
           <w:rFonts w:eastAsiaTheme="majorEastAsia"/>
-        </w:rPr>
-        <w:t>index</w:t>
+          <w:color w:val="auto"/>
+          <w:sz w:val="18"/>
+          <w:szCs w:val="18"/>
+        </w:rPr>
+        <w:t>location</w:t>
       </w:r>
       <w:proofErr w:type="gramEnd"/>
       <w:r>
         <w:rPr>
           <w:rStyle w:val="HTMLCode"/>
           <w:rFonts w:eastAsiaTheme="majorEastAsia"/>
-        </w:rPr>
-        <w:t xml:space="preserve"> index.html index.htm;</w:t>
-      </w:r>
-    </w:p>
-    <w:p>
-      <w:pPr>
-        <w:rPr>
-          <w:rStyle w:val="HTMLCode"/>
-          <w:rFonts w:eastAsiaTheme="majorEastAsia"/>
-        </w:rPr>
-      </w:pPr>
-      <w:r>
-        <w:rPr>
-          <w:rStyle w:val="HTMLCode"/>
-          <w:rFonts w:eastAsiaTheme="majorEastAsia"/>
+          <w:color w:val="auto"/>
+          <w:sz w:val="18"/>
+          <w:szCs w:val="18"/>
+        </w:rPr>
+        <w:t xml:space="preserve"> /old-page {</w:t>
+      </w:r>
+    </w:p>
+    <w:p>
+      <w:pPr>
+        <w:pStyle w:val="Heading3"/>
+        <w:rPr>
+          <w:rStyle w:val="HTMLCode"/>
+          <w:rFonts w:eastAsiaTheme="majorEastAsia"/>
+          <w:color w:val="auto"/>
+          <w:sz w:val="18"/>
+          <w:szCs w:val="18"/>
+        </w:rPr>
+      </w:pPr>
+      <w:r>
+        <w:rPr>
+          <w:rStyle w:val="HTMLCode"/>
+          <w:rFonts w:eastAsiaTheme="majorEastAsia"/>
+          <w:color w:val="auto"/>
+          <w:sz w:val="18"/>
+          <w:szCs w:val="18"/>
+        </w:rPr>
+        <w:t xml:space="preserve">            </w:t>
+      </w:r>
+      <w:proofErr w:type="gramStart"/>
+      <w:r>
+        <w:rPr>
+          <w:rStyle w:val="HTMLCode"/>
+          <w:rFonts w:eastAsiaTheme="majorEastAsia"/>
+          <w:color w:val="auto"/>
+          <w:sz w:val="18"/>
+          <w:szCs w:val="18"/>
+        </w:rPr>
+        <w:t>return</w:t>
+      </w:r>
+      <w:proofErr w:type="gramEnd"/>
+      <w:r>
+        <w:rPr>
+          <w:rStyle w:val="HTMLCode"/>
+          <w:rFonts w:eastAsiaTheme="majorEastAsia"/>
+          <w:color w:val="auto"/>
+          <w:sz w:val="18"/>
+          <w:szCs w:val="18"/>
+        </w:rPr>
+        <w:t xml:space="preserve"> 302 http://example.com/new-page;</w:t>
+      </w:r>
+    </w:p>
+    <w:p>
+      <w:pPr>
+        <w:pStyle w:val="Heading3"/>
+        <w:rPr>
+          <w:rStyle w:val="HTMLCode"/>
+          <w:rFonts w:eastAsiaTheme="majorEastAsia"/>
+          <w:color w:val="auto"/>
+          <w:sz w:val="18"/>
+          <w:szCs w:val="18"/>
+        </w:rPr>
+      </w:pPr>
+      <w:r>
+        <w:rPr>
+          <w:rStyle w:val="HTMLCode"/>
+          <w:rFonts w:eastAsiaTheme="majorEastAsia"/>
+          <w:color w:val="auto"/>
+          <w:sz w:val="18"/>
+          <w:szCs w:val="18"/>
+        </w:rPr>
+        <w:t xml:space="preserve">        }</w:t>
+      </w:r>
+    </w:p>
+    <w:p>
+      <w:pPr>
+        <w:pStyle w:val="Heading3"/>
+        <w:rPr>
+          <w:rStyle w:val="HTMLCode"/>
+          <w:rFonts w:eastAsiaTheme="majorEastAsia"/>
+          <w:color w:val="auto"/>
+          <w:sz w:val="18"/>
+          <w:szCs w:val="18"/>
+        </w:rPr>
+      </w:pPr>
+    </w:p>
+    <w:p>
+      <w:pPr>
+        <w:pStyle w:val="Heading3"/>
+        <w:rPr>
+          <w:rStyle w:val="HTMLCode"/>
+          <w:rFonts w:eastAsiaTheme="majorEastAsia"/>
+          <w:color w:val="auto"/>
+          <w:sz w:val="18"/>
+          <w:szCs w:val="18"/>
+        </w:rPr>
+      </w:pPr>
+      <w:r>
+        <w:rPr>
+          <w:rStyle w:val="HTMLCode"/>
+          <w:rFonts w:eastAsiaTheme="majorEastAsia"/>
+          <w:color w:val="auto"/>
+          <w:sz w:val="18"/>
+          <w:szCs w:val="18"/>
+        </w:rPr>
+        <w:t xml:space="preserve">        </w:t>
+      </w:r>
+      <w:proofErr w:type="gramStart"/>
+      <w:r>
+        <w:rPr>
+          <w:rStyle w:val="HTMLCode"/>
+          <w:rFonts w:eastAsiaTheme="majorEastAsia"/>
+          <w:color w:val="auto"/>
+          <w:sz w:val="18"/>
+          <w:szCs w:val="18"/>
+        </w:rPr>
+        <w:t>location</w:t>
+      </w:r>
+      <w:proofErr w:type="gramEnd"/>
+      <w:r>
+        <w:rPr>
+          <w:rStyle w:val="HTMLCode"/>
+          <w:rFonts w:eastAsiaTheme="majorEastAsia"/>
+          <w:color w:val="auto"/>
+          <w:sz w:val="18"/>
+          <w:szCs w:val="18"/>
+        </w:rPr>
+        <w:t xml:space="preserve"> /proxy/ {</w:t>
+      </w:r>
+    </w:p>
+    <w:p>
+      <w:pPr>
+        <w:pStyle w:val="Heading3"/>
+        <w:rPr>
+          <w:rStyle w:val="HTMLCode"/>
+          <w:rFonts w:eastAsiaTheme="majorEastAsia"/>
+          <w:color w:val="auto"/>
+          <w:sz w:val="18"/>
+          <w:szCs w:val="18"/>
+        </w:rPr>
+      </w:pPr>
+      <w:r>
+        <w:rPr>
+          <w:rStyle w:val="HTMLCode"/>
+          <w:rFonts w:eastAsiaTheme="majorEastAsia"/>
+          <w:color w:val="auto"/>
+          <w:sz w:val="18"/>
+          <w:szCs w:val="18"/>
+        </w:rPr>
+        <w:t xml:space="preserve">            </w:t>
+      </w:r>
+      <w:proofErr w:type="spellStart"/>
+      <w:r>
+        <w:rPr>
+          <w:rStyle w:val="HTMLCode"/>
+          <w:rFonts w:eastAsiaTheme="majorEastAsia"/>
+          <w:color w:val="auto"/>
+          <w:sz w:val="18"/>
+          <w:szCs w:val="18"/>
+        </w:rPr>
+        <w:t>proxy_pass</w:t>
+      </w:r>
+      <w:proofErr w:type="spellEnd"/>
+      <w:r>
+        <w:rPr>
+          <w:rStyle w:val="HTMLCode"/>
+          <w:rFonts w:eastAsiaTheme="majorEastAsia"/>
+          <w:color w:val="auto"/>
+          <w:sz w:val="18"/>
+          <w:szCs w:val="18"/>
+        </w:rPr>
+        <w:t xml:space="preserve"> http://backend-server/;</w:t>
+      </w:r>
+    </w:p>
+    <w:p>
+      <w:pPr>
+        <w:pStyle w:val="Heading3"/>
+        <w:rPr>
+          <w:rStyle w:val="HTMLCode"/>
+          <w:rFonts w:eastAsiaTheme="majorEastAsia"/>
+          <w:color w:val="auto"/>
+          <w:sz w:val="18"/>
+          <w:szCs w:val="18"/>
+        </w:rPr>
+      </w:pPr>
+      <w:r>
+        <w:rPr>
+          <w:rStyle w:val="HTMLCode"/>
+          <w:rFonts w:eastAsiaTheme="majorEastAsia"/>
+          <w:color w:val="auto"/>
+          <w:sz w:val="18"/>
+          <w:szCs w:val="18"/>
+        </w:rPr>
+        <w:t xml:space="preserve">            </w:t>
+      </w:r>
+      <w:proofErr w:type="spellStart"/>
+      <w:proofErr w:type="gramStart"/>
+      <w:r>
+        <w:rPr>
+          <w:rStyle w:val="HTMLCode"/>
+          <w:rFonts w:eastAsiaTheme="majorEastAsia"/>
+          <w:color w:val="auto"/>
+          <w:sz w:val="18"/>
+          <w:szCs w:val="18"/>
+        </w:rPr>
+        <w:t>proxy_set_header</w:t>
+      </w:r>
+      <w:proofErr w:type="spellEnd"/>
+      <w:proofErr w:type="gramEnd"/>
+      <w:r>
+        <w:rPr>
+          <w:rStyle w:val="HTMLCode"/>
+          <w:rFonts w:eastAsiaTheme="majorEastAsia"/>
+          <w:color w:val="auto"/>
+          <w:sz w:val="18"/>
+          <w:szCs w:val="18"/>
+        </w:rPr>
+        <w:t xml:space="preserve"> Host $host;</w:t>
+      </w:r>
+    </w:p>
+    <w:p>
+      <w:pPr>
+        <w:pStyle w:val="Heading3"/>
+        <w:rPr>
+          <w:rStyle w:val="HTMLCode"/>
+          <w:rFonts w:eastAsiaTheme="majorEastAsia"/>
+          <w:color w:val="auto"/>
+          <w:sz w:val="18"/>
+          <w:szCs w:val="18"/>
+        </w:rPr>
+      </w:pPr>
+      <w:r>
+        <w:rPr>
+          <w:rStyle w:val="HTMLCode"/>
+          <w:rFonts w:eastAsiaTheme="majorEastAsia"/>
+          <w:color w:val="auto"/>
+          <w:sz w:val="18"/>
+          <w:szCs w:val="18"/>
+        </w:rPr>
+        <w:t xml:space="preserve">            </w:t>
+      </w:r>
+      <w:proofErr w:type="spellStart"/>
+      <w:proofErr w:type="gramStart"/>
+      <w:r>
+        <w:rPr>
+          <w:rStyle w:val="HTMLCode"/>
+          <w:rFonts w:eastAsiaTheme="majorEastAsia"/>
+          <w:color w:val="auto"/>
+          <w:sz w:val="18"/>
+          <w:szCs w:val="18"/>
+        </w:rPr>
+        <w:t>proxy_set_header</w:t>
+      </w:r>
+      <w:proofErr w:type="spellEnd"/>
+      <w:proofErr w:type="gramEnd"/>
+      <w:r>
+        <w:rPr>
+          <w:rStyle w:val="HTMLCode"/>
+          <w:rFonts w:eastAsiaTheme="majorEastAsia"/>
+          <w:color w:val="auto"/>
+          <w:sz w:val="18"/>
+          <w:szCs w:val="18"/>
+        </w:rPr>
+        <w:t xml:space="preserve"> X-Real-IP $</w:t>
+      </w:r>
+      <w:proofErr w:type="spellStart"/>
+      <w:r>
+        <w:rPr>
+          <w:rStyle w:val="HTMLCode"/>
+          <w:rFonts w:eastAsiaTheme="majorEastAsia"/>
+          <w:color w:val="auto"/>
+          <w:sz w:val="18"/>
+          <w:szCs w:val="18"/>
+        </w:rPr>
+        <w:t>remote_addr</w:t>
+      </w:r>
+      <w:proofErr w:type="spellEnd"/>
+      <w:r>
+        <w:rPr>
+          <w:rStyle w:val="HTMLCode"/>
+          <w:rFonts w:eastAsiaTheme="majorEastAsia"/>
+          <w:color w:val="auto"/>
+          <w:sz w:val="18"/>
+          <w:szCs w:val="18"/>
+        </w:rPr>
+        <w:t>;</w:t>
+      </w:r>
+    </w:p>
+    <w:p>
+      <w:pPr>
+        <w:pStyle w:val="Heading3"/>
+        <w:rPr>
+          <w:rStyle w:val="HTMLCode"/>
+          <w:rFonts w:eastAsiaTheme="majorEastAsia"/>
+          <w:color w:val="auto"/>
+          <w:sz w:val="18"/>
+          <w:szCs w:val="18"/>
+        </w:rPr>
+      </w:pPr>
+      <w:r>
+        <w:rPr>
+          <w:rStyle w:val="HTMLCode"/>
+          <w:rFonts w:eastAsiaTheme="majorEastAsia"/>
+          <w:color w:val="auto"/>
+          <w:sz w:val="18"/>
+          <w:szCs w:val="18"/>
+        </w:rPr>
+        <w:t xml:space="preserve">            </w:t>
+      </w:r>
+      <w:proofErr w:type="spellStart"/>
+      <w:proofErr w:type="gramStart"/>
+      <w:r>
+        <w:rPr>
+          <w:rStyle w:val="HTMLCode"/>
+          <w:rFonts w:eastAsiaTheme="majorEastAsia"/>
+          <w:color w:val="auto"/>
+          <w:sz w:val="18"/>
+          <w:szCs w:val="18"/>
+        </w:rPr>
+        <w:t>proxy_set_header</w:t>
+      </w:r>
+      <w:proofErr w:type="spellEnd"/>
+      <w:proofErr w:type="gramEnd"/>
+      <w:r>
+        <w:rPr>
+          <w:rStyle w:val="HTMLCode"/>
+          <w:rFonts w:eastAsiaTheme="majorEastAsia"/>
+          <w:color w:val="auto"/>
+          <w:sz w:val="18"/>
+          <w:szCs w:val="18"/>
+        </w:rPr>
+        <w:t xml:space="preserve"> X-Forwarded-For $</w:t>
+      </w:r>
+      <w:proofErr w:type="spellStart"/>
+      <w:r>
+        <w:rPr>
+          <w:rStyle w:val="HTMLCode"/>
+          <w:rFonts w:eastAsiaTheme="majorEastAsia"/>
+          <w:color w:val="auto"/>
+          <w:sz w:val="18"/>
+          <w:szCs w:val="18"/>
+        </w:rPr>
+        <w:t>proxy_add_x_forwarded_for</w:t>
+      </w:r>
+      <w:proofErr w:type="spellEnd"/>
+      <w:r>
+        <w:rPr>
+          <w:rStyle w:val="HTMLCode"/>
+          <w:rFonts w:eastAsiaTheme="majorEastAsia"/>
+          <w:color w:val="auto"/>
+          <w:sz w:val="18"/>
+          <w:szCs w:val="18"/>
+        </w:rPr>
+        <w:t>;</w:t>
+      </w:r>
+    </w:p>
+    <w:p>
+      <w:pPr>
+        <w:pStyle w:val="Heading3"/>
+        <w:rPr>
+          <w:rStyle w:val="HTMLCode"/>
+          <w:rFonts w:eastAsiaTheme="majorEastAsia"/>
+          <w:color w:val="auto"/>
+          <w:sz w:val="18"/>
+          <w:szCs w:val="18"/>
+        </w:rPr>
+      </w:pPr>
+      <w:r>
+        <w:rPr>
+          <w:rStyle w:val="HTMLCode"/>
+          <w:rFonts w:eastAsiaTheme="majorEastAsia"/>
+          <w:color w:val="auto"/>
+          <w:sz w:val="18"/>
+          <w:szCs w:val="18"/>
+        </w:rPr>
+        <w:t xml:space="preserve">            </w:t>
+      </w:r>
+      <w:proofErr w:type="spellStart"/>
+      <w:proofErr w:type="gramStart"/>
+      <w:r>
+        <w:rPr>
+          <w:rStyle w:val="HTMLCode"/>
+          <w:rFonts w:eastAsiaTheme="majorEastAsia"/>
+          <w:color w:val="auto"/>
+          <w:sz w:val="18"/>
+          <w:szCs w:val="18"/>
+        </w:rPr>
+        <w:t>proxy_set_header</w:t>
+      </w:r>
+      <w:proofErr w:type="spellEnd"/>
+      <w:proofErr w:type="gramEnd"/>
+      <w:r>
+        <w:rPr>
+          <w:rStyle w:val="HTMLCode"/>
+          <w:rFonts w:eastAsiaTheme="majorEastAsia"/>
+          <w:color w:val="auto"/>
+          <w:sz w:val="18"/>
+          <w:szCs w:val="18"/>
+        </w:rPr>
+        <w:t xml:space="preserve"> X-Forwarded-Proto $scheme;</w:t>
+      </w:r>
+    </w:p>
+    <w:p>
+      <w:pPr>
+        <w:pStyle w:val="Heading3"/>
+        <w:rPr>
+          <w:rStyle w:val="HTMLCode"/>
+          <w:rFonts w:eastAsiaTheme="majorEastAsia"/>
+          <w:color w:val="auto"/>
+          <w:sz w:val="18"/>
+          <w:szCs w:val="18"/>
+        </w:rPr>
+      </w:pPr>
+      <w:r>
+        <w:rPr>
+          <w:rStyle w:val="HTMLCode"/>
+          <w:rFonts w:eastAsiaTheme="majorEastAsia"/>
+          <w:color w:val="auto"/>
+          <w:sz w:val="18"/>
+          <w:szCs w:val="18"/>
+        </w:rPr>
+        <w:t xml:space="preserve">        }</w:t>
+      </w:r>
+    </w:p>
+    <w:p>
+      <w:pPr>
+        <w:pStyle w:val="Heading3"/>
+        <w:rPr>
+          <w:rStyle w:val="HTMLCode"/>
+          <w:rFonts w:eastAsiaTheme="majorEastAsia"/>
+          <w:color w:val="auto"/>
+          <w:sz w:val="18"/>
+          <w:szCs w:val="18"/>
+        </w:rPr>
+      </w:pPr>
+      <w:r>
+        <w:rPr>
+          <w:rStyle w:val="HTMLCode"/>
+          <w:rFonts w:eastAsiaTheme="majorEastAsia"/>
+          <w:color w:val="auto"/>
+          <w:sz w:val="18"/>
+          <w:szCs w:val="18"/>
         </w:rPr>
         <w:t xml:space="preserve">    }</w:t>
       </w:r>
     </w:p>
     <w:p>
       <w:pPr>
-        <w:rPr>
-          <w:rStyle w:val="HTMLCode"/>
-          <w:rFonts w:eastAsiaTheme="majorEastAsia"/>
-        </w:rPr>
-      </w:pPr>
-      <w:r>
-        <w:rPr>
-          <w:rStyle w:val="HTMLCode"/>
-          <w:rFonts w:eastAsiaTheme="majorEastAsia"/>
-        </w:rPr>
-        <w:t xml:space="preserve">    </w:t>
-      </w:r>
-      <w:proofErr w:type="gramStart"/>
-      <w:r>
-        <w:rPr>
-          <w:rStyle w:val="HTMLCode"/>
-          <w:rFonts w:eastAsiaTheme="majorEastAsia"/>
-        </w:rPr>
-        <w:t>location</w:t>
-      </w:r>
-      <w:proofErr w:type="gramEnd"/>
-      <w:r>
-        <w:rPr>
-          <w:rStyle w:val="HTMLCode"/>
-          <w:rFonts w:eastAsiaTheme="majorEastAsia"/>
-        </w:rPr>
-        <w:t xml:space="preserve"> /old-page {</w:t>
-      </w:r>
-    </w:p>
-    <w:p>
-      <w:pPr>
-        <w:rPr>
-          <w:rStyle w:val="HTMLCode"/>
-          <w:rFonts w:eastAsiaTheme="majorEastAsia"/>
-        </w:rPr>
-      </w:pPr>
-      <w:r>
-        <w:rPr>
-          <w:rStyle w:val="HTMLCode"/>
-          <w:rFonts w:eastAsiaTheme="majorEastAsia"/>
-        </w:rPr>
-        <w:t xml:space="preserve">        </w:t>
-      </w:r>
-      <w:proofErr w:type="gramStart"/>
-      <w:r>
-        <w:rPr>
-          <w:rStyle w:val="HTMLCode"/>
-          <w:rFonts w:eastAsiaTheme="majorEastAsia"/>
-        </w:rPr>
-        <w:t>return</w:t>
-      </w:r>
-      <w:proofErr w:type="gramEnd"/>
-      <w:r>
-        <w:rPr>
-          <w:rStyle w:val="HTMLCode"/>
-          <w:rFonts w:eastAsiaTheme="majorEastAsia"/>
-        </w:rPr>
-        <w:t xml:space="preserve"> 302 http://example.com/new-page;</w:t>
-      </w:r>
-    </w:p>
-    <w:p>
-      <w:pPr>
-        <w:rPr>
-          <w:rStyle w:val="HTMLCode"/>
-          <w:rFonts w:eastAsiaTheme="majorEastAsia"/>
-        </w:rPr>
-      </w:pPr>
-      <w:r>
-        <w:rPr>
-          <w:rStyle w:val="HTMLCode"/>
-          <w:rFonts w:eastAsiaTheme="majorEastAsia"/>
-        </w:rPr>
-        <w:t xml:space="preserve">    }</w:t>
-      </w:r>
-    </w:p>
-    <w:p>
-      <w:pPr>
-        <w:rPr>
-          <w:rStyle w:val="HTMLCode"/>
-          <w:rFonts w:eastAsiaTheme="majorEastAsia"/>
-        </w:rPr>
-      </w:pPr>
-      <w:r>
-        <w:rPr>
-          <w:rStyle w:val="HTMLCode"/>
-          <w:rFonts w:eastAsiaTheme="majorEastAsia"/>
-        </w:rPr>
-        <w:t xml:space="preserve">    </w:t>
-      </w:r>
-      <w:proofErr w:type="gramStart"/>
-      <w:r>
-        <w:rPr>
-          <w:rStyle w:val="HTMLCode"/>
-          <w:rFonts w:eastAsiaTheme="majorEastAsia"/>
-        </w:rPr>
-        <w:t>location</w:t>
-      </w:r>
-      <w:proofErr w:type="gramEnd"/>
-      <w:r>
-        <w:rPr>
-          <w:rStyle w:val="HTMLCode"/>
-          <w:rFonts w:eastAsiaTheme="majorEastAsia"/>
-        </w:rPr>
-        <w:t xml:space="preserve"> /proxy/ {</w:t>
-      </w:r>
-    </w:p>
-    <w:p>
-      <w:pPr>
-        <w:rPr>
-          <w:rStyle w:val="HTMLCode"/>
-          <w:rFonts w:eastAsiaTheme="majorEastAsia"/>
-        </w:rPr>
-      </w:pPr>
-      <w:r>
-        <w:rPr>
-          <w:rStyle w:val="HTMLCode"/>
-          <w:rFonts w:eastAsiaTheme="majorEastAsia"/>
-        </w:rPr>
-        <w:t xml:space="preserve">        </w:t>
-      </w:r>
-      <w:proofErr w:type="spellStart"/>
-      <w:r>
-        <w:rPr>
-          <w:rStyle w:val="HTMLCode"/>
-          <w:rFonts w:eastAsiaTheme="majorEastAsia"/>
-        </w:rPr>
-        <w:t>proxy_pass</w:t>
-      </w:r>
-      <w:proofErr w:type="spellEnd"/>
-      <w:r>
-        <w:rPr>
-          <w:rStyle w:val="HTMLCode"/>
-          <w:rFonts w:eastAsiaTheme="majorEastAsia"/>
-        </w:rPr>
-        <w:t xml:space="preserve"> http://backend-server/;</w:t>
-      </w:r>
-    </w:p>
-    <w:p>
-      <w:pPr>
-        <w:rPr>
-          <w:rStyle w:val="HTMLCode"/>
-          <w:rFonts w:eastAsiaTheme="majorEastAsia"/>
-          <w:lang w:val="ru-RU"/>
-        </w:rPr>
-      </w:pPr>
-      <w:r>
-        <w:rPr>
-          <w:rStyle w:val="HTMLCode"/>
-          <w:rFonts w:eastAsiaTheme="majorEastAsia"/>
-        </w:rPr>
-        <w:t xml:space="preserve">        </w:t>
-      </w:r>
-      <w:r>
-        <w:rPr>
-          <w:rStyle w:val="HTMLCode"/>
-          <w:rFonts w:eastAsiaTheme="majorEastAsia"/>
-          <w:lang w:val="ru-RU"/>
-        </w:rPr>
-        <w:t># Рекомендуемые заголовки для корректной работы бэкенда</w:t>
-      </w:r>
-    </w:p>
-    <w:p>
-      <w:pPr>
-        <w:rPr>
-          <w:rStyle w:val="HTMLCode"/>
-          <w:rFonts w:eastAsiaTheme="majorEastAsia"/>
-        </w:rPr>
-      </w:pPr>
-      <w:r>
-        <w:rPr>
-          <w:rStyle w:val="HTMLCode"/>
-          <w:rFonts w:eastAsiaTheme="majorEastAsia"/>
-          <w:lang w:val="ru-RU"/>
-        </w:rPr>
-        <w:t xml:space="preserve">        </w:t>
-      </w:r>
-      <w:proofErr w:type="spellStart"/>
-      <w:proofErr w:type="gramStart"/>
-      <w:r>
-        <w:rPr>
-          <w:rStyle w:val="HTMLCode"/>
-          <w:rFonts w:eastAsiaTheme="majorEastAsia"/>
-        </w:rPr>
-        <w:t>proxy_set_header</w:t>
-      </w:r>
-      <w:proofErr w:type="spellEnd"/>
-      <w:proofErr w:type="gramEnd"/>
-      <w:r>
-        <w:rPr>
-          <w:rStyle w:val="HTMLCode"/>
-          <w:rFonts w:eastAsiaTheme="majorEastAsia"/>
-        </w:rPr>
-        <w:t xml:space="preserve"> Host $host;</w:t>
-      </w:r>
-    </w:p>
-    <w:p>
-      <w:pPr>
-        <w:rPr>
-          <w:rStyle w:val="HTMLCode"/>
-          <w:rFonts w:eastAsiaTheme="majorEastAsia"/>
-        </w:rPr>
-      </w:pPr>
-      <w:r>
-        <w:rPr>
-          <w:rStyle w:val="HTMLCode"/>
-          <w:rFonts w:eastAsiaTheme="majorEastAsia"/>
-        </w:rPr>
-        <w:t xml:space="preserve">        </w:t>
-      </w:r>
-      <w:proofErr w:type="spellStart"/>
-      <w:proofErr w:type="gramStart"/>
-      <w:r>
-        <w:rPr>
-          <w:rStyle w:val="HTMLCode"/>
-          <w:rFonts w:eastAsiaTheme="majorEastAsia"/>
-        </w:rPr>
-        <w:t>proxy_set_header</w:t>
-      </w:r>
-      <w:proofErr w:type="spellEnd"/>
-      <w:proofErr w:type="gramEnd"/>
-      <w:r>
-        <w:rPr>
-          <w:rStyle w:val="HTMLCode"/>
-          <w:rFonts w:eastAsiaTheme="majorEastAsia"/>
-        </w:rPr>
-        <w:t xml:space="preserve"> X-Real-IP $</w:t>
-      </w:r>
-      <w:proofErr w:type="spellStart"/>
-      <w:r>
-        <w:rPr>
-          <w:rStyle w:val="HTMLCode"/>
-          <w:rFonts w:eastAsiaTheme="majorEastAsia"/>
-        </w:rPr>
-        <w:t>remote_addr</w:t>
-      </w:r>
-      <w:proofErr w:type="spellEnd"/>
-      <w:r>
-        <w:rPr>
-          <w:rStyle w:val="HTMLCode"/>
-          <w:rFonts w:eastAsiaTheme="majorEastAsia"/>
-        </w:rPr>
-        <w:t>;</w:t>
-      </w:r>
-    </w:p>
-    <w:p>
-      <w:pPr>
-        <w:rPr>
-          <w:rStyle w:val="HTMLCode"/>
-          <w:rFonts w:eastAsiaTheme="majorEastAsia"/>
-        </w:rPr>
-      </w:pPr>
-      <w:r>
-        <w:rPr>
-          <w:rStyle w:val="HTMLCode"/>
-          <w:rFonts w:eastAsiaTheme="majorEastAsia"/>
-        </w:rPr>
-        <w:t xml:space="preserve">        </w:t>
-      </w:r>
-      <w:proofErr w:type="spellStart"/>
-      <w:proofErr w:type="gramStart"/>
-      <w:r>
-        <w:rPr>
-          <w:rStyle w:val="HTMLCode"/>
-          <w:rFonts w:eastAsiaTheme="majorEastAsia"/>
-        </w:rPr>
-        <w:t>proxy_set_header</w:t>
-      </w:r>
-      <w:proofErr w:type="spellEnd"/>
-      <w:proofErr w:type="gramEnd"/>
-      <w:r>
-        <w:rPr>
-          <w:rStyle w:val="HTMLCode"/>
-          <w:rFonts w:eastAsiaTheme="majorEastAsia"/>
-        </w:rPr>
-        <w:t xml:space="preserve"> X-Forwarded-For $</w:t>
-      </w:r>
-      <w:proofErr w:type="spellStart"/>
-      <w:r>
-        <w:rPr>
-          <w:rStyle w:val="HTMLCode"/>
-          <w:rFonts w:eastAsiaTheme="majorEastAsia"/>
-        </w:rPr>
-        <w:t>proxy_add_x_forwarded_for</w:t>
-      </w:r>
-      <w:proofErr w:type="spellEnd"/>
-      <w:r>
-        <w:rPr>
-          <w:rStyle w:val="HTMLCode"/>
-          <w:rFonts w:eastAsiaTheme="majorEastAsia"/>
-        </w:rPr>
-        <w:t>;</w:t>
-      </w:r>
-    </w:p>
-    <w:p>
-      <w:pPr>
-        <w:rPr>
-          <w:rStyle w:val="HTMLCode"/>
-          <w:rFonts w:eastAsiaTheme="majorEastAsia"/>
-        </w:rPr>
-      </w:pPr>
-      <w:r>
-        <w:rPr>
-          <w:rStyle w:val="HTMLCode"/>
-          <w:rFonts w:eastAsiaTheme="majorEastAsia"/>
-        </w:rPr>
-        <w:t xml:space="preserve">        </w:t>
-      </w:r>
-      <w:proofErr w:type="spellStart"/>
-      <w:proofErr w:type="gramStart"/>
-      <w:r>
-        <w:rPr>
-          <w:rStyle w:val="HTMLCode"/>
-          <w:rFonts w:eastAsiaTheme="majorEastAsia"/>
-        </w:rPr>
-        <w:t>proxy_set_header</w:t>
-      </w:r>
-      <w:proofErr w:type="spellEnd"/>
-      <w:proofErr w:type="gramEnd"/>
-      <w:r>
-        <w:rPr>
-          <w:rStyle w:val="HTMLCode"/>
-          <w:rFonts w:eastAsiaTheme="majorEastAsia"/>
-        </w:rPr>
-        <w:t xml:space="preserve"> X-Forwarded-Proto $scheme;</w:t>
-      </w:r>
-    </w:p>
-    <w:p>
-      <w:pPr>
-        <w:rPr>
-          <w:rStyle w:val="HTMLCode"/>
-          <w:rFonts w:eastAsiaTheme="majorEastAsia"/>
-        </w:rPr>
-      </w:pPr>
-      <w:r>
-        <w:rPr>
-          <w:rStyle w:val="HTMLCode"/>
-          <w:rFonts w:eastAsiaTheme="majorEastAsia"/>
-        </w:rPr>
-        <w:t xml:space="preserve">    }</w:t>
-      </w:r>
-    </w:p>
-    <w:p>
-      <w:pPr>
-        <w:rPr>
-          <w:rStyle w:val="HTMLCode"/>
-          <w:rFonts w:eastAsiaTheme="majorEastAsia"/>
-        </w:rPr>
-      </w:pPr>
-      <w:r>
-        <w:rPr>
-          <w:rStyle w:val="HTMLCode"/>
-          <w:rFonts w:eastAsiaTheme="majorEastAsia"/>
+        <w:pStyle w:val="Heading3"/>
+        <w:rPr>
+          <w:rStyle w:val="HTMLCode"/>
+          <w:rFonts w:eastAsiaTheme="majorEastAsia"/>
+          <w:color w:val="auto"/>
+          <w:sz w:val="18"/>
+          <w:szCs w:val="18"/>
+        </w:rPr>
+      </w:pPr>
+      <w:r>
+        <w:rPr>
+          <w:rStyle w:val="HTMLCode"/>
+          <w:rFonts w:eastAsiaTheme="majorEastAsia"/>
+          <w:color w:val="auto"/>
+          <w:sz w:val="18"/>
+          <w:szCs w:val="18"/>
         </w:rPr>
         <w:t>}</w:t>
       </w:r>
     </w:p>
     <w:p>
+      <w:r>
+        <w:rPr>
+          <w:lang w:val="ru-RU"/>
+        </w:rPr>
+        <w:t>Отмечу, что я смог проверить файл конфигурациии у себя именно в таком виде, с добавлением некоторых секций</w:t>
+      </w:r>
+    </w:p>
+    <w:p>
       <w:pPr>
         <w:pStyle w:val="Heading3"/>
       </w:pPr>
-      <w:bookmarkStart w:id="36" w:name="_Toc210587959"/>
       <w:proofErr w:type="spellStart"/>
       <w:r>
         <w:t>Apache.conf</w:t>
@@ -15963,6 +17035,7 @@
           <w:numId w:val="16"/>
         </w:numPr>
       </w:pPr>
+      <w:proofErr w:type="spellStart"/>
       <w:r>
         <w:rPr>
           <w:rStyle w:val="HTMLCode"/>
@@ -15970,9 +17043,9 @@
           <w:b/>
           <w:bCs/>
         </w:rPr>
-        <w:t>DocumentRoot /</w:t>
-      </w:r>
-      <w:proofErr w:type="spellStart"/>
+        <w:t>DocumentRoot</w:t>
+      </w:r>
+      <w:proofErr w:type="spellEnd"/>
       <w:r>
         <w:rPr>
           <w:rStyle w:val="HTMLCode"/>
@@ -15980,6 +17053,16 @@
           <w:b/>
           <w:bCs/>
         </w:rPr>
+        <w:t xml:space="preserve"> /</w:t>
+      </w:r>
+      <w:proofErr w:type="spellStart"/>
+      <w:r>
+        <w:rPr>
+          <w:rStyle w:val="HTMLCode"/>
+          <w:rFonts w:eastAsiaTheme="majorEastAsia"/>
+          <w:b/>
+          <w:bCs/>
+        </w:rPr>
         <w:t>var</w:t>
       </w:r>
       <w:proofErr w:type="spellEnd"/>
@@ -16077,8 +17160,6 @@
       <w:r>
         <w:br/>
       </w:r>
-      <w:bookmarkStart w:id="39" w:name="_GoBack"/>
-      <w:bookmarkEnd w:id="39"/>
       <w:proofErr w:type="spellStart"/>
       <w:r>
         <w:t>Исправление</w:t>
@@ -16087,12 +17168,21 @@
       <w:r>
         <w:t xml:space="preserve">: </w:t>
       </w:r>
-      <w:r>
-        <w:rPr>
-          <w:rStyle w:val="HTMLCode"/>
-          <w:rFonts w:eastAsiaTheme="majorEastAsia"/>
-        </w:rPr>
-        <w:t>DocumentRoot /</w:t>
+      <w:proofErr w:type="spellStart"/>
+      <w:r>
+        <w:rPr>
+          <w:rStyle w:val="HTMLCode"/>
+          <w:rFonts w:eastAsiaTheme="majorEastAsia"/>
+        </w:rPr>
+        <w:t>DocumentRoot</w:t>
+      </w:r>
+      <w:proofErr w:type="spellEnd"/>
+      <w:r>
+        <w:rPr>
+          <w:rStyle w:val="HTMLCode"/>
+          <w:rFonts w:eastAsiaTheme="majorEastAsia"/>
+        </w:rPr>
+        <w:t xml:space="preserve"> /</w:t>
       </w:r>
       <w:proofErr w:type="spellStart"/>
       <w:r>
@@ -16126,7 +17216,6 @@
           <w:b/>
           <w:bCs/>
         </w:rPr>
-        <w:lastRenderedPageBreak/>
         <w:t>Require</w:t>
       </w:r>
       <w:r>
@@ -16271,6 +17360,7 @@
           <w:b/>
           <w:bCs/>
         </w:rPr>
+        <w:lastRenderedPageBreak/>
         <w:t>DirectoryIndex</w:t>
       </w:r>
       <w:proofErr w:type="spellEnd"/>
@@ -17094,7 +18184,15 @@
         <w:rPr>
           <w:lang w:val="ru-RU"/>
         </w:rPr>
-        <w:t xml:space="preserve">  или </w:t>
+        <w:t xml:space="preserve">  и</w:t>
+      </w:r>
+      <w:bookmarkStart w:id="39" w:name="_GoBack"/>
+      <w:bookmarkEnd w:id="39"/>
+      <w:r>
+        <w:rPr>
+          <w:lang w:val="ru-RU"/>
+        </w:rPr>
+        <w:t xml:space="preserve">ли </w:t>
       </w:r>
       <w:proofErr w:type="spellStart"/>
       <w:r>
@@ -17224,6 +18322,9 @@
         <w:t xml:space="preserve"> </w:t>
       </w:r>
       <w:r>
+        <w:rPr>
+          <w:lang w:val="ru-RU"/>
+        </w:rPr>
         <w:t>целых две</w:t>
       </w:r>
     </w:p>
@@ -17376,7 +18477,27 @@
           <w:sz w:val="18"/>
           <w:szCs w:val="18"/>
         </w:rPr>
-        <w:t xml:space="preserve">    DocumentRoot /</w:t>
+        <w:t xml:space="preserve">    </w:t>
+      </w:r>
+      <w:proofErr w:type="spellStart"/>
+      <w:r>
+        <w:rPr>
+          <w:rStyle w:val="HTMLCode"/>
+          <w:rFonts w:eastAsiaTheme="majorEastAsia"/>
+          <w:sz w:val="18"/>
+          <w:szCs w:val="18"/>
+        </w:rPr>
+        <w:t>DocumentRoot</w:t>
+      </w:r>
+      <w:proofErr w:type="spellEnd"/>
+      <w:r>
+        <w:rPr>
+          <w:rStyle w:val="HTMLCode"/>
+          <w:rFonts w:eastAsiaTheme="majorEastAsia"/>
+          <w:sz w:val="18"/>
+          <w:szCs w:val="18"/>
+        </w:rPr>
+        <w:t xml:space="preserve"> /</w:t>
       </w:r>
       <w:proofErr w:type="spellStart"/>
       <w:r>
@@ -17682,47 +18803,47 @@
           <w:sz w:val="18"/>
           <w:szCs w:val="18"/>
         </w:rPr>
+        <w:t xml:space="preserve">    </w:t>
+      </w:r>
+      <w:proofErr w:type="spellStart"/>
+      <w:r>
+        <w:rPr>
+          <w:rStyle w:val="HTMLCode"/>
+          <w:rFonts w:eastAsiaTheme="majorEastAsia"/>
+          <w:sz w:val="18"/>
+          <w:szCs w:val="18"/>
+        </w:rPr>
+        <w:t>ProxyPass</w:t>
+      </w:r>
+      <w:proofErr w:type="spellEnd"/>
+      <w:r>
+        <w:rPr>
+          <w:rStyle w:val="HTMLCode"/>
+          <w:rFonts w:eastAsiaTheme="majorEastAsia"/>
+          <w:sz w:val="18"/>
+          <w:szCs w:val="18"/>
+        </w:rPr>
+        <w:t xml:space="preserve"> /proxy/ http://backend-server/</w:t>
+      </w:r>
+    </w:p>
+    <w:p>
+      <w:pPr>
+        <w:pStyle w:val="NormalWeb"/>
+        <w:rPr>
+          <w:rStyle w:val="HTMLCode"/>
+          <w:rFonts w:eastAsiaTheme="majorEastAsia"/>
+          <w:sz w:val="18"/>
+          <w:szCs w:val="18"/>
+        </w:rPr>
+      </w:pPr>
+      <w:r>
+        <w:rPr>
+          <w:rStyle w:val="HTMLCode"/>
+          <w:rFonts w:eastAsiaTheme="majorEastAsia"/>
+          <w:sz w:val="18"/>
+          <w:szCs w:val="18"/>
+        </w:rPr>
         <w:lastRenderedPageBreak/>
-        <w:t xml:space="preserve">    </w:t>
-      </w:r>
-      <w:proofErr w:type="spellStart"/>
-      <w:r>
-        <w:rPr>
-          <w:rStyle w:val="HTMLCode"/>
-          <w:rFonts w:eastAsiaTheme="majorEastAsia"/>
-          <w:sz w:val="18"/>
-          <w:szCs w:val="18"/>
-        </w:rPr>
-        <w:t>ProxyPass</w:t>
-      </w:r>
-      <w:proofErr w:type="spellEnd"/>
-      <w:r>
-        <w:rPr>
-          <w:rStyle w:val="HTMLCode"/>
-          <w:rFonts w:eastAsiaTheme="majorEastAsia"/>
-          <w:sz w:val="18"/>
-          <w:szCs w:val="18"/>
-        </w:rPr>
-        <w:t xml:space="preserve"> /proxy/ http://backend-server/</w:t>
-      </w:r>
-    </w:p>
-    <w:p>
-      <w:pPr>
-        <w:pStyle w:val="NormalWeb"/>
-        <w:rPr>
-          <w:rStyle w:val="HTMLCode"/>
-          <w:rFonts w:eastAsiaTheme="majorEastAsia"/>
-          <w:sz w:val="18"/>
-          <w:szCs w:val="18"/>
-        </w:rPr>
-      </w:pPr>
-      <w:r>
-        <w:rPr>
-          <w:rStyle w:val="HTMLCode"/>
-          <w:rFonts w:eastAsiaTheme="majorEastAsia"/>
-          <w:sz w:val="18"/>
-          <w:szCs w:val="18"/>
-        </w:rPr>
         <w:t xml:space="preserve">    </w:t>
       </w:r>
       <w:proofErr w:type="spellStart"/>
@@ -18541,39 +19662,36 @@
       </w:r>
       <w:proofErr w:type="spellEnd"/>
       <w:r>
-        <w:t xml:space="preserve"> directories found for any users"; else sort -u -o "$LOG" "$LOG"; </w:t>
-      </w:r>
-      <w:r>
+        <w:t xml:space="preserve"> directories found for any users"; else sort -u -o "$LOG" "$LOG"; n=$(</w:t>
+      </w:r>
+      <w:proofErr w:type="spellStart"/>
+      <w:r>
+        <w:t>wc</w:t>
+      </w:r>
+      <w:proofErr w:type="spellEnd"/>
+      <w:r>
+        <w:t xml:space="preserve"> -l &lt;"$LOG"); [ "$n" -</w:t>
+      </w:r>
+      <w:proofErr w:type="spellStart"/>
+      <w:r>
+        <w:t>eq</w:t>
+      </w:r>
+      <w:proofErr w:type="spellEnd"/>
+      <w:r>
+        <w:t xml:space="preserve"> 0 ] &amp;&amp; echo "All SSH keys have correct permissions" || { echo "Permission issues found: $n (see log: $LOG)"; cat "$LOG"; }; fi; fi</w:t>
+      </w:r>
+    </w:p>
+    <w:p>
+      <w:pPr>
+        <w:rPr>
+          <w:lang w:val="ru-RU"/>
+        </w:rPr>
+      </w:pPr>
+      <w:r>
+        <w:rPr>
+          <w:lang w:val="ru-RU"/>
+        </w:rPr>
         <w:lastRenderedPageBreak/>
-        <w:t>n=$(</w:t>
-      </w:r>
-      <w:proofErr w:type="spellStart"/>
-      <w:r>
-        <w:t>wc</w:t>
-      </w:r>
-      <w:proofErr w:type="spellEnd"/>
-      <w:r>
-        <w:t xml:space="preserve"> -l &lt;"$LOG"); [ "$n" -</w:t>
-      </w:r>
-      <w:proofErr w:type="spellStart"/>
-      <w:r>
-        <w:t>eq</w:t>
-      </w:r>
-      <w:proofErr w:type="spellEnd"/>
-      <w:r>
-        <w:t xml:space="preserve"> 0 ] &amp;&amp; echo "All SSH keys have correct permissions" || { echo "Permission issues found: $n (see log: $LOG)"; cat "$LOG"; }; fi; fi</w:t>
-      </w:r>
-    </w:p>
-    <w:p>
-      <w:pPr>
-        <w:rPr>
-          <w:lang w:val="ru-RU"/>
-        </w:rPr>
-      </w:pPr>
-      <w:r>
-        <w:rPr>
-          <w:lang w:val="ru-RU"/>
-        </w:rPr>
         <w:t xml:space="preserve">Проверка на </w:t>
       </w:r>
       <w:r>
@@ -22915,7 +24033,7 @@
 </file>
 
 <file path=customXml/itemProps1.xml><?xml version="1.0" encoding="utf-8"?>
-<ds:datastoreItem xmlns:ds="http://schemas.openxmlformats.org/officeDocument/2006/customXml" ds:itemID="{434A9D4C-63B1-45E7-B708-84BDB97BED4D}">
+<ds:datastoreItem xmlns:ds="http://schemas.openxmlformats.org/officeDocument/2006/customXml" ds:itemID="{CD269F7C-9B19-42FA-ACD4-E8C2B388A016}">
   <ds:schemaRefs>
     <ds:schemaRef ds:uri="http://schemas.openxmlformats.org/officeDocument/2006/bibliography"/>
   </ds:schemaRefs>

</xml_diff>